<commit_message>
add new fragment code
</commit_message>
<xml_diff>
--- a/router CHI.docx
+++ b/router CHI.docx
@@ -9,6 +9,7 @@
         </w:rPr>
       </w:pPr>
       <w:proofErr w:type="spellStart"/>
+      <w:proofErr w:type="gramStart"/>
       <w:r>
         <w:rPr>
           <w:lang w:val="en-US"/>
@@ -16,6 +17,7 @@
         <w:t>router.Route</w:t>
       </w:r>
       <w:proofErr w:type="spellEnd"/>
+      <w:proofErr w:type="gramEnd"/>
       <w:r>
         <w:rPr>
           <w:lang w:val="en-US"/>
@@ -23,6 +25,7 @@
         <w:t xml:space="preserve">("/users", </w:t>
       </w:r>
       <w:proofErr w:type="spellStart"/>
+      <w:proofErr w:type="gramStart"/>
       <w:r>
         <w:rPr>
           <w:lang w:val="en-US"/>
@@ -34,9 +37,17 @@
         <w:rPr>
           <w:lang w:val="en-US"/>
         </w:rPr>
-        <w:t xml:space="preserve">(r </w:t>
-      </w:r>
-      <w:proofErr w:type="spellStart"/>
+        <w:t>(</w:t>
+      </w:r>
+      <w:proofErr w:type="gramEnd"/>
+      <w:r>
+        <w:rPr>
+          <w:lang w:val="en-US"/>
+        </w:rPr>
+        <w:t xml:space="preserve">r </w:t>
+      </w:r>
+      <w:proofErr w:type="spellStart"/>
+      <w:proofErr w:type="gramStart"/>
       <w:r>
         <w:rPr>
           <w:lang w:val="en-US"/>
@@ -44,6 +55,7 @@
         <w:t>chi.Router</w:t>
       </w:r>
       <w:proofErr w:type="spellEnd"/>
+      <w:proofErr w:type="gramEnd"/>
       <w:r>
         <w:rPr>
           <w:lang w:val="en-US"/>
@@ -64,6 +76,7 @@
         <w:tab/>
       </w:r>
       <w:proofErr w:type="spellStart"/>
+      <w:proofErr w:type="gramStart"/>
       <w:r>
         <w:rPr>
           <w:lang w:val="en-US"/>
@@ -71,6 +84,7 @@
         <w:t>r.Post</w:t>
       </w:r>
       <w:proofErr w:type="spellEnd"/>
+      <w:proofErr w:type="gramEnd"/>
       <w:r>
         <w:rPr>
           <w:lang w:val="en-US"/>
@@ -105,6 +119,7 @@
         <w:tab/>
       </w:r>
       <w:proofErr w:type="spellStart"/>
+      <w:proofErr w:type="gramStart"/>
       <w:r>
         <w:rPr>
           <w:lang w:val="en-US"/>
@@ -112,11 +127,26 @@
         <w:t>r.Get</w:t>
       </w:r>
       <w:proofErr w:type="spellEnd"/>
-      <w:r>
-        <w:rPr>
-          <w:lang w:val="en-US"/>
-        </w:rPr>
-        <w:t xml:space="preserve">("/{id}", </w:t>
+      <w:proofErr w:type="gramEnd"/>
+      <w:r>
+        <w:rPr>
+          <w:lang w:val="en-US"/>
+        </w:rPr>
+        <w:t>(</w:t>
+      </w:r>
+      <w:proofErr w:type="gramStart"/>
+      <w:r>
+        <w:rPr>
+          <w:lang w:val="en-US"/>
+        </w:rPr>
+        <w:t>"/{id}"</w:t>
+      </w:r>
+      <w:proofErr w:type="gramEnd"/>
+      <w:r>
+        <w:rPr>
+          <w:lang w:val="en-US"/>
+        </w:rPr>
+        <w:t xml:space="preserve">, </w:t>
       </w:r>
       <w:proofErr w:type="spellStart"/>
       <w:r>
@@ -146,6 +176,7 @@
         <w:tab/>
       </w:r>
       <w:proofErr w:type="spellStart"/>
+      <w:proofErr w:type="gramStart"/>
       <w:r>
         <w:rPr>
           <w:lang w:val="en-US"/>
@@ -153,11 +184,26 @@
         <w:t>r.Get</w:t>
       </w:r>
       <w:proofErr w:type="spellEnd"/>
-      <w:r>
-        <w:rPr>
-          <w:lang w:val="en-US"/>
-        </w:rPr>
-        <w:t xml:space="preserve">("/by-name/{name}", </w:t>
+      <w:proofErr w:type="gramEnd"/>
+      <w:r>
+        <w:rPr>
+          <w:lang w:val="en-US"/>
+        </w:rPr>
+        <w:t>("/by-</w:t>
+      </w:r>
+      <w:proofErr w:type="gramStart"/>
+      <w:r>
+        <w:rPr>
+          <w:lang w:val="en-US"/>
+        </w:rPr>
+        <w:t>name/{name}"</w:t>
+      </w:r>
+      <w:proofErr w:type="gramEnd"/>
+      <w:r>
+        <w:rPr>
+          <w:lang w:val="en-US"/>
+        </w:rPr>
+        <w:t xml:space="preserve">, </w:t>
       </w:r>
       <w:proofErr w:type="spellStart"/>
       <w:r>
@@ -181,6 +227,9 @@
         </w:rPr>
       </w:pPr>
       <w:r>
+        <w:rPr>
+          <w:lang w:val="en-US"/>
+        </w:rPr>
         <w:t>})</w:t>
       </w:r>
     </w:p>
@@ -191,6 +240,7 @@
         </w:rPr>
       </w:pPr>
       <w:proofErr w:type="spellStart"/>
+      <w:proofErr w:type="gramStart"/>
       <w:r>
         <w:rPr>
           <w:lang w:val="en-US"/>
@@ -198,6 +248,7 @@
         <w:t>r.Route</w:t>
       </w:r>
       <w:proofErr w:type="spellEnd"/>
+      <w:proofErr w:type="gramEnd"/>
       <w:r>
         <w:rPr>
           <w:lang w:val="en-US"/>
@@ -219,6 +270,7 @@
         <w:t xml:space="preserve">/v1", </w:t>
       </w:r>
       <w:proofErr w:type="spellStart"/>
+      <w:proofErr w:type="gramStart"/>
       <w:r>
         <w:rPr>
           <w:lang w:val="en-US"/>
@@ -230,9 +282,17 @@
         <w:rPr>
           <w:lang w:val="en-US"/>
         </w:rPr>
-        <w:t xml:space="preserve">(r </w:t>
-      </w:r>
-      <w:proofErr w:type="spellStart"/>
+        <w:t>(</w:t>
+      </w:r>
+      <w:proofErr w:type="gramEnd"/>
+      <w:r>
+        <w:rPr>
+          <w:lang w:val="en-US"/>
+        </w:rPr>
+        <w:t xml:space="preserve">r </w:t>
+      </w:r>
+      <w:proofErr w:type="spellStart"/>
+      <w:proofErr w:type="gramStart"/>
       <w:r>
         <w:rPr>
           <w:lang w:val="en-US"/>
@@ -240,6 +300,7 @@
         <w:t>chi.Router</w:t>
       </w:r>
       <w:proofErr w:type="spellEnd"/>
+      <w:proofErr w:type="gramEnd"/>
       <w:r>
         <w:rPr>
           <w:lang w:val="en-US"/>
@@ -266,6 +327,7 @@
         <w:tab/>
       </w:r>
       <w:proofErr w:type="spellStart"/>
+      <w:proofErr w:type="gramStart"/>
       <w:r>
         <w:rPr>
           <w:lang w:val="en-US"/>
@@ -273,6 +335,7 @@
         <w:t>r.Route</w:t>
       </w:r>
       <w:proofErr w:type="spellEnd"/>
+      <w:proofErr w:type="gramEnd"/>
       <w:r>
         <w:rPr>
           <w:lang w:val="en-US"/>
@@ -280,6 +343,7 @@
         <w:t xml:space="preserve">("/users", </w:t>
       </w:r>
       <w:proofErr w:type="spellStart"/>
+      <w:proofErr w:type="gramStart"/>
       <w:r>
         <w:rPr>
           <w:lang w:val="en-US"/>
@@ -291,9 +355,17 @@
         <w:rPr>
           <w:lang w:val="en-US"/>
         </w:rPr>
-        <w:t xml:space="preserve">(r </w:t>
-      </w:r>
-      <w:proofErr w:type="spellStart"/>
+        <w:t>(</w:t>
+      </w:r>
+      <w:proofErr w:type="gramEnd"/>
+      <w:r>
+        <w:rPr>
+          <w:lang w:val="en-US"/>
+        </w:rPr>
+        <w:t xml:space="preserve">r </w:t>
+      </w:r>
+      <w:proofErr w:type="spellStart"/>
+      <w:proofErr w:type="gramStart"/>
       <w:r>
         <w:rPr>
           <w:lang w:val="en-US"/>
@@ -307,32 +379,34 @@
         </w:rPr>
         <w:t>) {</w:t>
       </w:r>
-    </w:p>
-    <w:p>
-      <w:pPr>
-        <w:rPr>
-          <w:lang w:val="en-US"/>
-        </w:rPr>
-      </w:pPr>
-      <w:r>
-        <w:rPr>
-          <w:lang w:val="en-US"/>
-        </w:rPr>
-        <w:tab/>
-      </w:r>
-      <w:r>
-        <w:rPr>
-          <w:lang w:val="en-US"/>
-        </w:rPr>
-        <w:tab/>
-      </w:r>
-      <w:r>
-        <w:rPr>
-          <w:lang w:val="en-US"/>
-        </w:rPr>
-        <w:tab/>
-      </w:r>
-      <w:proofErr w:type="spellStart"/>
+      <w:proofErr w:type="gramEnd"/>
+    </w:p>
+    <w:p>
+      <w:pPr>
+        <w:rPr>
+          <w:lang w:val="en-US"/>
+        </w:rPr>
+      </w:pPr>
+      <w:r>
+        <w:rPr>
+          <w:lang w:val="en-US"/>
+        </w:rPr>
+        <w:tab/>
+      </w:r>
+      <w:r>
+        <w:rPr>
+          <w:lang w:val="en-US"/>
+        </w:rPr>
+        <w:tab/>
+      </w:r>
+      <w:r>
+        <w:rPr>
+          <w:lang w:val="en-US"/>
+        </w:rPr>
+        <w:tab/>
+      </w:r>
+      <w:proofErr w:type="spellStart"/>
+      <w:proofErr w:type="gramStart"/>
       <w:r>
         <w:rPr>
           <w:lang w:val="en-US"/>
@@ -340,6 +414,7 @@
         <w:t>r.Post</w:t>
       </w:r>
       <w:proofErr w:type="spellEnd"/>
+      <w:proofErr w:type="gramEnd"/>
       <w:r>
         <w:rPr>
           <w:lang w:val="en-US"/>
@@ -386,6 +461,7 @@
         <w:tab/>
       </w:r>
       <w:proofErr w:type="spellStart"/>
+      <w:proofErr w:type="gramStart"/>
       <w:r>
         <w:rPr>
           <w:lang w:val="en-US"/>
@@ -393,11 +469,26 @@
         <w:t>r.Get</w:t>
       </w:r>
       <w:proofErr w:type="spellEnd"/>
-      <w:r>
-        <w:rPr>
-          <w:lang w:val="en-US"/>
-        </w:rPr>
-        <w:t xml:space="preserve">("/{id}", </w:t>
+      <w:proofErr w:type="gramEnd"/>
+      <w:r>
+        <w:rPr>
+          <w:lang w:val="en-US"/>
+        </w:rPr>
+        <w:t>(</w:t>
+      </w:r>
+      <w:proofErr w:type="gramStart"/>
+      <w:r>
+        <w:rPr>
+          <w:lang w:val="en-US"/>
+        </w:rPr>
+        <w:t>"/{id}"</w:t>
+      </w:r>
+      <w:proofErr w:type="gramEnd"/>
+      <w:r>
+        <w:rPr>
+          <w:lang w:val="en-US"/>
+        </w:rPr>
+        <w:t xml:space="preserve">, </w:t>
       </w:r>
       <w:proofErr w:type="spellStart"/>
       <w:r>
@@ -455,6 +546,7 @@
         </w:rPr>
       </w:pPr>
       <w:proofErr w:type="spellStart"/>
+      <w:proofErr w:type="gramStart"/>
       <w:r>
         <w:rPr>
           <w:lang w:val="en-US"/>
@@ -462,6 +554,7 @@
         <w:t>r.Route</w:t>
       </w:r>
       <w:proofErr w:type="spellEnd"/>
+      <w:proofErr w:type="gramEnd"/>
       <w:r>
         <w:rPr>
           <w:lang w:val="en-US"/>
@@ -483,6 +576,7 @@
         <w:t xml:space="preserve">/v1", </w:t>
       </w:r>
       <w:proofErr w:type="spellStart"/>
+      <w:proofErr w:type="gramStart"/>
       <w:r>
         <w:rPr>
           <w:lang w:val="en-US"/>
@@ -494,9 +588,17 @@
         <w:rPr>
           <w:lang w:val="en-US"/>
         </w:rPr>
-        <w:t xml:space="preserve">(r </w:t>
-      </w:r>
-      <w:proofErr w:type="spellStart"/>
+        <w:t>(</w:t>
+      </w:r>
+      <w:proofErr w:type="gramEnd"/>
+      <w:r>
+        <w:rPr>
+          <w:lang w:val="en-US"/>
+        </w:rPr>
+        <w:t xml:space="preserve">r </w:t>
+      </w:r>
+      <w:proofErr w:type="spellStart"/>
+      <w:proofErr w:type="gramStart"/>
       <w:r>
         <w:rPr>
           <w:lang w:val="en-US"/>
@@ -504,6 +606,7 @@
         <w:t>chi.Router</w:t>
       </w:r>
       <w:proofErr w:type="spellEnd"/>
+      <w:proofErr w:type="gramEnd"/>
       <w:r>
         <w:rPr>
           <w:lang w:val="en-US"/>
@@ -530,6 +633,7 @@
         <w:tab/>
       </w:r>
       <w:proofErr w:type="spellStart"/>
+      <w:proofErr w:type="gramStart"/>
       <w:r>
         <w:rPr>
           <w:lang w:val="en-US"/>
@@ -537,6 +641,7 @@
         <w:t>r.Route</w:t>
       </w:r>
       <w:proofErr w:type="spellEnd"/>
+      <w:proofErr w:type="gramEnd"/>
       <w:r>
         <w:rPr>
           <w:lang w:val="en-US"/>
@@ -544,6 +649,7 @@
         <w:t xml:space="preserve">("/users", </w:t>
       </w:r>
       <w:proofErr w:type="spellStart"/>
+      <w:proofErr w:type="gramStart"/>
       <w:r>
         <w:rPr>
           <w:lang w:val="en-US"/>
@@ -555,9 +661,17 @@
         <w:rPr>
           <w:lang w:val="en-US"/>
         </w:rPr>
-        <w:t xml:space="preserve">(r </w:t>
-      </w:r>
-      <w:proofErr w:type="spellStart"/>
+        <w:t>(</w:t>
+      </w:r>
+      <w:proofErr w:type="gramEnd"/>
+      <w:r>
+        <w:rPr>
+          <w:lang w:val="en-US"/>
+        </w:rPr>
+        <w:t xml:space="preserve">r </w:t>
+      </w:r>
+      <w:proofErr w:type="spellStart"/>
+      <w:proofErr w:type="gramStart"/>
       <w:r>
         <w:rPr>
           <w:lang w:val="en-US"/>
@@ -571,32 +685,34 @@
         </w:rPr>
         <w:t>) {</w:t>
       </w:r>
-    </w:p>
-    <w:p>
-      <w:pPr>
-        <w:rPr>
-          <w:lang w:val="en-US"/>
-        </w:rPr>
-      </w:pPr>
-      <w:r>
-        <w:rPr>
-          <w:lang w:val="en-US"/>
-        </w:rPr>
-        <w:tab/>
-      </w:r>
-      <w:r>
-        <w:rPr>
-          <w:lang w:val="en-US"/>
-        </w:rPr>
-        <w:tab/>
-      </w:r>
-      <w:r>
-        <w:rPr>
-          <w:lang w:val="en-US"/>
-        </w:rPr>
-        <w:tab/>
-      </w:r>
-      <w:proofErr w:type="spellStart"/>
+      <w:proofErr w:type="gramEnd"/>
+    </w:p>
+    <w:p>
+      <w:pPr>
+        <w:rPr>
+          <w:lang w:val="en-US"/>
+        </w:rPr>
+      </w:pPr>
+      <w:r>
+        <w:rPr>
+          <w:lang w:val="en-US"/>
+        </w:rPr>
+        <w:tab/>
+      </w:r>
+      <w:r>
+        <w:rPr>
+          <w:lang w:val="en-US"/>
+        </w:rPr>
+        <w:tab/>
+      </w:r>
+      <w:r>
+        <w:rPr>
+          <w:lang w:val="en-US"/>
+        </w:rPr>
+        <w:tab/>
+      </w:r>
+      <w:proofErr w:type="spellStart"/>
+      <w:proofErr w:type="gramStart"/>
       <w:r>
         <w:rPr>
           <w:lang w:val="en-US"/>
@@ -604,6 +720,7 @@
         <w:t>r.Post</w:t>
       </w:r>
       <w:proofErr w:type="spellEnd"/>
+      <w:proofErr w:type="gramEnd"/>
       <w:r>
         <w:rPr>
           <w:lang w:val="en-US"/>
@@ -650,6 +767,7 @@
         <w:tab/>
       </w:r>
       <w:proofErr w:type="spellStart"/>
+      <w:proofErr w:type="gramStart"/>
       <w:r>
         <w:rPr>
           <w:lang w:val="en-US"/>
@@ -657,11 +775,26 @@
         <w:t>r.Get</w:t>
       </w:r>
       <w:proofErr w:type="spellEnd"/>
-      <w:r>
-        <w:rPr>
-          <w:lang w:val="en-US"/>
-        </w:rPr>
-        <w:t xml:space="preserve">("/{id}", </w:t>
+      <w:proofErr w:type="gramEnd"/>
+      <w:r>
+        <w:rPr>
+          <w:lang w:val="en-US"/>
+        </w:rPr>
+        <w:t>(</w:t>
+      </w:r>
+      <w:proofErr w:type="gramStart"/>
+      <w:r>
+        <w:rPr>
+          <w:lang w:val="en-US"/>
+        </w:rPr>
+        <w:t>"/{id}"</w:t>
+      </w:r>
+      <w:proofErr w:type="gramEnd"/>
+      <w:r>
+        <w:rPr>
+          <w:lang w:val="en-US"/>
+        </w:rPr>
+        <w:t xml:space="preserve">, </w:t>
       </w:r>
       <w:proofErr w:type="spellStart"/>
       <w:r>
@@ -717,6 +850,7 @@
         <w:tab/>
       </w:r>
       <w:proofErr w:type="spellStart"/>
+      <w:proofErr w:type="gramStart"/>
       <w:r>
         <w:rPr>
           <w:lang w:val="en-US"/>
@@ -724,6 +858,7 @@
         <w:t>r.Route</w:t>
       </w:r>
       <w:proofErr w:type="spellEnd"/>
+      <w:proofErr w:type="gramEnd"/>
       <w:r>
         <w:rPr>
           <w:lang w:val="en-US"/>
@@ -731,6 +866,7 @@
         <w:t xml:space="preserve">("/products", </w:t>
       </w:r>
       <w:proofErr w:type="spellStart"/>
+      <w:proofErr w:type="gramStart"/>
       <w:r>
         <w:rPr>
           <w:lang w:val="en-US"/>
@@ -742,9 +878,17 @@
         <w:rPr>
           <w:lang w:val="en-US"/>
         </w:rPr>
-        <w:t xml:space="preserve">(r </w:t>
-      </w:r>
-      <w:proofErr w:type="spellStart"/>
+        <w:t>(</w:t>
+      </w:r>
+      <w:proofErr w:type="gramEnd"/>
+      <w:r>
+        <w:rPr>
+          <w:lang w:val="en-US"/>
+        </w:rPr>
+        <w:t xml:space="preserve">r </w:t>
+      </w:r>
+      <w:proofErr w:type="spellStart"/>
+      <w:proofErr w:type="gramStart"/>
       <w:r>
         <w:rPr>
           <w:lang w:val="en-US"/>
@@ -758,32 +902,34 @@
         </w:rPr>
         <w:t>) {</w:t>
       </w:r>
-    </w:p>
-    <w:p>
-      <w:pPr>
-        <w:rPr>
-          <w:lang w:val="en-US"/>
-        </w:rPr>
-      </w:pPr>
-      <w:r>
-        <w:rPr>
-          <w:lang w:val="en-US"/>
-        </w:rPr>
-        <w:tab/>
-      </w:r>
-      <w:r>
-        <w:rPr>
-          <w:lang w:val="en-US"/>
-        </w:rPr>
-        <w:tab/>
-      </w:r>
-      <w:r>
-        <w:rPr>
-          <w:lang w:val="en-US"/>
-        </w:rPr>
-        <w:tab/>
-      </w:r>
-      <w:proofErr w:type="spellStart"/>
+      <w:proofErr w:type="gramEnd"/>
+    </w:p>
+    <w:p>
+      <w:pPr>
+        <w:rPr>
+          <w:lang w:val="en-US"/>
+        </w:rPr>
+      </w:pPr>
+      <w:r>
+        <w:rPr>
+          <w:lang w:val="en-US"/>
+        </w:rPr>
+        <w:tab/>
+      </w:r>
+      <w:r>
+        <w:rPr>
+          <w:lang w:val="en-US"/>
+        </w:rPr>
+        <w:tab/>
+      </w:r>
+      <w:r>
+        <w:rPr>
+          <w:lang w:val="en-US"/>
+        </w:rPr>
+        <w:tab/>
+      </w:r>
+      <w:proofErr w:type="spellStart"/>
+      <w:proofErr w:type="gramStart"/>
       <w:r>
         <w:rPr>
           <w:lang w:val="en-US"/>
@@ -791,6 +937,7 @@
         <w:t>r.Post</w:t>
       </w:r>
       <w:proofErr w:type="spellEnd"/>
+      <w:proofErr w:type="gramEnd"/>
       <w:r>
         <w:rPr>
           <w:lang w:val="en-US"/>
@@ -837,6 +984,7 @@
         <w:tab/>
       </w:r>
       <w:proofErr w:type="spellStart"/>
+      <w:proofErr w:type="gramStart"/>
       <w:r>
         <w:rPr>
           <w:lang w:val="en-US"/>
@@ -844,6 +992,7 @@
         <w:t>r.Get</w:t>
       </w:r>
       <w:proofErr w:type="spellEnd"/>
+      <w:proofErr w:type="gramEnd"/>
       <w:r>
         <w:rPr>
           <w:lang w:val="en-US"/>
@@ -890,6 +1039,7 @@
         <w:tab/>
       </w:r>
       <w:proofErr w:type="spellStart"/>
+      <w:proofErr w:type="gramStart"/>
       <w:r>
         <w:rPr>
           <w:lang w:val="en-US"/>
@@ -897,11 +1047,26 @@
         <w:t>r.Get</w:t>
       </w:r>
       <w:proofErr w:type="spellEnd"/>
-      <w:r>
-        <w:rPr>
-          <w:lang w:val="en-US"/>
-        </w:rPr>
-        <w:t xml:space="preserve">("/{id}", </w:t>
+      <w:proofErr w:type="gramEnd"/>
+      <w:r>
+        <w:rPr>
+          <w:lang w:val="en-US"/>
+        </w:rPr>
+        <w:t>(</w:t>
+      </w:r>
+      <w:proofErr w:type="gramStart"/>
+      <w:r>
+        <w:rPr>
+          <w:lang w:val="en-US"/>
+        </w:rPr>
+        <w:t>"/{id}"</w:t>
+      </w:r>
+      <w:proofErr w:type="gramEnd"/>
+      <w:r>
+        <w:rPr>
+          <w:lang w:val="en-US"/>
+        </w:rPr>
+        <w:t xml:space="preserve">, </w:t>
       </w:r>
       <w:proofErr w:type="spellStart"/>
       <w:r>
@@ -919,58 +1084,34 @@
       </w:r>
     </w:p>
     <w:p>
-      <w:pPr>
-        <w:rPr>
-          <w:lang w:val="en-US"/>
-        </w:rPr>
-      </w:pPr>
-      <w:r>
-        <w:rPr>
-          <w:lang w:val="en-US"/>
-        </w:rPr>
-        <w:tab/>
-      </w:r>
-      <w:r>
-        <w:rPr>
-          <w:lang w:val="en-US"/>
-        </w:rPr>
-        <w:tab/>
+      <w:r>
+        <w:rPr>
+          <w:lang w:val="en-US"/>
+        </w:rPr>
+        <w:tab/>
+      </w:r>
+      <w:r>
+        <w:rPr>
+          <w:lang w:val="en-US"/>
+        </w:rPr>
+        <w:tab/>
+      </w:r>
+      <w:r>
         <w:t>})</w:t>
       </w:r>
     </w:p>
     <w:p>
-      <w:pPr>
-        <w:rPr>
-          <w:lang w:val="en-US"/>
-        </w:rPr>
-      </w:pPr>
-      <w:r>
-        <w:rPr>
-          <w:lang w:val="en-US"/>
-        </w:rPr>
+      <w:r>
         <w:tab/>
         <w:t>})</w:t>
       </w:r>
     </w:p>
     <w:p>
-      <w:pPr>
-        <w:rPr>
-          <w:lang w:val="en-US"/>
-        </w:rPr>
-      </w:pPr>
-      <w:r>
-        <w:rPr>
-          <w:lang w:val="en-US"/>
-        </w:rPr>
+      <w:r>
         <w:br w:type="page"/>
       </w:r>
     </w:p>
     <w:p>
-      <w:pPr>
-        <w:rPr>
-          <w:lang w:val="en-US"/>
-        </w:rPr>
-      </w:pPr>
       <w:r>
         <w:lastRenderedPageBreak/>
         <w:t xml:space="preserve">В </w:t>
@@ -1110,6 +1251,7 @@
         </w:rPr>
       </w:pPr>
       <w:proofErr w:type="spellStart"/>
+      <w:proofErr w:type="gramStart"/>
       <w:r>
         <w:rPr>
           <w:lang w:val="en-US"/>
@@ -1117,6 +1259,7 @@
         <w:t>r.Group</w:t>
       </w:r>
       <w:proofErr w:type="spellEnd"/>
+      <w:proofErr w:type="gramEnd"/>
       <w:r>
         <w:rPr>
           <w:lang w:val="en-US"/>
@@ -1124,6 +1267,7 @@
         <w:t>(</w:t>
       </w:r>
       <w:proofErr w:type="spellStart"/>
+      <w:proofErr w:type="gramStart"/>
       <w:r>
         <w:rPr>
           <w:lang w:val="en-US"/>
@@ -1135,9 +1279,17 @@
         <w:rPr>
           <w:lang w:val="en-US"/>
         </w:rPr>
-        <w:t xml:space="preserve">(r </w:t>
-      </w:r>
-      <w:proofErr w:type="spellStart"/>
+        <w:t>(</w:t>
+      </w:r>
+      <w:proofErr w:type="gramEnd"/>
+      <w:r>
+        <w:rPr>
+          <w:lang w:val="en-US"/>
+        </w:rPr>
+        <w:t xml:space="preserve">r </w:t>
+      </w:r>
+      <w:proofErr w:type="spellStart"/>
+      <w:proofErr w:type="gramStart"/>
       <w:r>
         <w:rPr>
           <w:lang w:val="en-US"/>
@@ -1145,6 +1297,7 @@
         <w:t>chi.Router</w:t>
       </w:r>
       <w:proofErr w:type="spellEnd"/>
+      <w:proofErr w:type="gramEnd"/>
       <w:r>
         <w:rPr>
           <w:lang w:val="en-US"/>
@@ -1153,65 +1306,26 @@
       </w:r>
     </w:p>
     <w:p>
-      <w:pPr>
-        <w:rPr>
-          <w:lang w:val="en-US"/>
-        </w:rPr>
-      </w:pPr>
-      <w:r>
-        <w:rPr>
-          <w:lang w:val="en-US"/>
-        </w:rPr>
-        <w:tab/>
+      <w:r>
+        <w:rPr>
+          <w:lang w:val="en-US"/>
+        </w:rPr>
+        <w:tab/>
+      </w:r>
+      <w:r>
         <w:t xml:space="preserve">// </w:t>
       </w:r>
       <w:proofErr w:type="spellStart"/>
       <w:r>
-        <w:rPr>
-          <w:lang w:val="en-US"/>
-        </w:rPr>
         <w:t>роуты</w:t>
       </w:r>
       <w:proofErr w:type="spellEnd"/>
       <w:r>
-        <w:rPr>
-          <w:lang w:val="en-US"/>
-        </w:rPr>
-        <w:t xml:space="preserve"> </w:t>
-      </w:r>
-      <w:proofErr w:type="spellStart"/>
-      <w:r>
-        <w:rPr>
-          <w:lang w:val="en-US"/>
-        </w:rPr>
-        <w:t>внутри</w:t>
-      </w:r>
-      <w:proofErr w:type="spellEnd"/>
-      <w:r>
-        <w:rPr>
-          <w:lang w:val="en-US"/>
-        </w:rPr>
-        <w:t xml:space="preserve"> </w:t>
-      </w:r>
-      <w:proofErr w:type="spellStart"/>
-      <w:r>
-        <w:rPr>
-          <w:lang w:val="en-US"/>
-        </w:rPr>
-        <w:t>группы</w:t>
-      </w:r>
-      <w:proofErr w:type="spellEnd"/>
-    </w:p>
-    <w:p>
-      <w:pPr>
-        <w:rPr>
-          <w:lang w:val="en-US"/>
-        </w:rPr>
-      </w:pPr>
-      <w:r>
-        <w:rPr>
-          <w:lang w:val="en-US"/>
-        </w:rPr>
+        <w:t xml:space="preserve"> внутри группы</w:t>
+      </w:r>
+    </w:p>
+    <w:p>
+      <w:r>
         <w:t>})</w:t>
       </w:r>
     </w:p>
@@ -1307,6 +1421,7 @@
         </w:rPr>
       </w:pPr>
       <w:proofErr w:type="spellStart"/>
+      <w:proofErr w:type="gramStart"/>
       <w:r>
         <w:rPr>
           <w:lang w:val="en-US"/>
@@ -1314,6 +1429,7 @@
         <w:t>r.Group</w:t>
       </w:r>
       <w:proofErr w:type="spellEnd"/>
+      <w:proofErr w:type="gramEnd"/>
       <w:r>
         <w:rPr>
           <w:lang w:val="en-US"/>
@@ -1321,6 +1437,7 @@
         <w:t>(</w:t>
       </w:r>
       <w:proofErr w:type="spellStart"/>
+      <w:proofErr w:type="gramStart"/>
       <w:r>
         <w:rPr>
           <w:lang w:val="en-US"/>
@@ -1332,9 +1449,17 @@
         <w:rPr>
           <w:lang w:val="en-US"/>
         </w:rPr>
-        <w:t xml:space="preserve">(r </w:t>
-      </w:r>
-      <w:proofErr w:type="spellStart"/>
+        <w:t>(</w:t>
+      </w:r>
+      <w:proofErr w:type="gramEnd"/>
+      <w:r>
+        <w:rPr>
+          <w:lang w:val="en-US"/>
+        </w:rPr>
+        <w:t xml:space="preserve">r </w:t>
+      </w:r>
+      <w:proofErr w:type="spellStart"/>
+      <w:proofErr w:type="gramStart"/>
       <w:r>
         <w:rPr>
           <w:lang w:val="en-US"/>
@@ -1342,6 +1467,7 @@
         <w:t>chi.Router</w:t>
       </w:r>
       <w:proofErr w:type="spellEnd"/>
+      <w:proofErr w:type="gramEnd"/>
       <w:r>
         <w:rPr>
           <w:lang w:val="en-US"/>
@@ -1362,6 +1488,7 @@
         <w:tab/>
       </w:r>
       <w:proofErr w:type="spellStart"/>
+      <w:proofErr w:type="gramStart"/>
       <w:r>
         <w:rPr>
           <w:lang w:val="en-US"/>
@@ -1369,6 +1496,7 @@
         <w:t>r.Use</w:t>
       </w:r>
       <w:proofErr w:type="spellEnd"/>
+      <w:proofErr w:type="gramEnd"/>
       <w:r>
         <w:rPr>
           <w:lang w:val="en-US"/>
@@ -1410,6 +1538,7 @@
         <w:tab/>
       </w:r>
       <w:proofErr w:type="spellStart"/>
+      <w:proofErr w:type="gramStart"/>
       <w:r>
         <w:rPr>
           <w:lang w:val="en-US"/>
@@ -1417,6 +1546,7 @@
         <w:t>r.Post</w:t>
       </w:r>
       <w:proofErr w:type="spellEnd"/>
+      <w:proofErr w:type="gramEnd"/>
       <w:r>
         <w:rPr>
           <w:lang w:val="en-US"/>
@@ -1451,6 +1581,7 @@
         <w:tab/>
       </w:r>
       <w:proofErr w:type="spellStart"/>
+      <w:proofErr w:type="gramStart"/>
       <w:r>
         <w:rPr>
           <w:lang w:val="en-US"/>
@@ -1458,11 +1589,26 @@
         <w:t>r.Put</w:t>
       </w:r>
       <w:proofErr w:type="spellEnd"/>
-      <w:r>
-        <w:rPr>
-          <w:lang w:val="en-US"/>
-        </w:rPr>
-        <w:t xml:space="preserve">("/products/{id}", </w:t>
+      <w:proofErr w:type="gramEnd"/>
+      <w:r>
+        <w:rPr>
+          <w:lang w:val="en-US"/>
+        </w:rPr>
+        <w:t>("/</w:t>
+      </w:r>
+      <w:proofErr w:type="gramStart"/>
+      <w:r>
+        <w:rPr>
+          <w:lang w:val="en-US"/>
+        </w:rPr>
+        <w:t>products/{id}"</w:t>
+      </w:r>
+      <w:proofErr w:type="gramEnd"/>
+      <w:r>
+        <w:rPr>
+          <w:lang w:val="en-US"/>
+        </w:rPr>
+        <w:t xml:space="preserve">, </w:t>
       </w:r>
       <w:proofErr w:type="spellStart"/>
       <w:r>
@@ -1480,11 +1626,6 @@
       </w:r>
     </w:p>
     <w:p>
-      <w:pPr>
-        <w:rPr>
-          <w:lang w:val="en-US"/>
-        </w:rPr>
-      </w:pPr>
       <w:r>
         <w:t>})</w:t>
       </w:r>
@@ -1494,7 +1635,6 @@
         <w:rPr>
           <w:b/>
           <w:bCs/>
-          <w:lang w:val="en-US"/>
         </w:rPr>
       </w:pPr>
       <w:r>
@@ -1536,16 +1676,10 @@
         <w:rPr>
           <w:b/>
           <w:bCs/>
-          <w:lang w:val="en-US"/>
-        </w:rPr>
-      </w:pPr>
-    </w:p>
-    <w:p>
-      <w:pPr>
-        <w:rPr>
-          <w:lang w:val="en-US"/>
-        </w:rPr>
-      </w:pPr>
+        </w:rPr>
+      </w:pPr>
+    </w:p>
+    <w:p>
       <w:r>
         <w:t>2️</w:t>
       </w:r>
@@ -1568,12 +1702,247 @@
       </w:r>
     </w:p>
     <w:p>
-      <w:pPr>
-        <w:rPr>
-          <w:lang w:val="en-US"/>
-        </w:rPr>
-      </w:pPr>
-      <w:proofErr w:type="spellStart"/>
+      <w:proofErr w:type="gramStart"/>
+      <w:r>
+        <w:rPr>
+          <w:lang w:val="en-US"/>
+        </w:rPr>
+        <w:t>r</w:t>
+      </w:r>
+      <w:r>
+        <w:t>.</w:t>
+      </w:r>
+      <w:r>
+        <w:rPr>
+          <w:lang w:val="en-US"/>
+        </w:rPr>
+        <w:t>Group</w:t>
+      </w:r>
+      <w:proofErr w:type="gramEnd"/>
+      <w:r>
+        <w:t>(</w:t>
+      </w:r>
+      <w:proofErr w:type="spellStart"/>
+      <w:proofErr w:type="gramStart"/>
+      <w:r>
+        <w:rPr>
+          <w:lang w:val="en-US"/>
+        </w:rPr>
+        <w:t>func</w:t>
+      </w:r>
+      <w:proofErr w:type="spellEnd"/>
+      <w:r>
+        <w:t>(</w:t>
+      </w:r>
+      <w:proofErr w:type="gramEnd"/>
+      <w:r>
+        <w:rPr>
+          <w:lang w:val="en-US"/>
+        </w:rPr>
+        <w:t>r</w:t>
+      </w:r>
+      <w:r>
+        <w:t xml:space="preserve"> </w:t>
+      </w:r>
+      <w:proofErr w:type="gramStart"/>
+      <w:r>
+        <w:rPr>
+          <w:lang w:val="en-US"/>
+        </w:rPr>
+        <w:t>chi</w:t>
+      </w:r>
+      <w:r>
+        <w:t>.</w:t>
+      </w:r>
+      <w:r>
+        <w:rPr>
+          <w:lang w:val="en-US"/>
+        </w:rPr>
+        <w:t>Router</w:t>
+      </w:r>
+      <w:proofErr w:type="gramEnd"/>
+      <w:r>
+        <w:t>) {</w:t>
+      </w:r>
+    </w:p>
+    <w:p>
+      <w:pPr>
+        <w:rPr>
+          <w:lang w:val="en-US"/>
+        </w:rPr>
+      </w:pPr>
+      <w:r>
+        <w:tab/>
+      </w:r>
+      <w:proofErr w:type="spellStart"/>
+      <w:proofErr w:type="gramStart"/>
+      <w:r>
+        <w:rPr>
+          <w:lang w:val="en-US"/>
+        </w:rPr>
+        <w:t>r.Route</w:t>
+      </w:r>
+      <w:proofErr w:type="spellEnd"/>
+      <w:proofErr w:type="gramEnd"/>
+      <w:r>
+        <w:rPr>
+          <w:lang w:val="en-US"/>
+        </w:rPr>
+        <w:t>("/</w:t>
+      </w:r>
+      <w:proofErr w:type="spellStart"/>
+      <w:r>
+        <w:rPr>
+          <w:lang w:val="en-US"/>
+        </w:rPr>
+        <w:t>api</w:t>
+      </w:r>
+      <w:proofErr w:type="spellEnd"/>
+      <w:r>
+        <w:rPr>
+          <w:lang w:val="en-US"/>
+        </w:rPr>
+        <w:t xml:space="preserve">/v1", </w:t>
+      </w:r>
+      <w:proofErr w:type="spellStart"/>
+      <w:proofErr w:type="gramStart"/>
+      <w:r>
+        <w:rPr>
+          <w:lang w:val="en-US"/>
+        </w:rPr>
+        <w:t>func</w:t>
+      </w:r>
+      <w:proofErr w:type="spellEnd"/>
+      <w:r>
+        <w:rPr>
+          <w:lang w:val="en-US"/>
+        </w:rPr>
+        <w:t>(</w:t>
+      </w:r>
+      <w:proofErr w:type="gramEnd"/>
+      <w:r>
+        <w:rPr>
+          <w:lang w:val="en-US"/>
+        </w:rPr>
+        <w:t xml:space="preserve">r </w:t>
+      </w:r>
+      <w:proofErr w:type="spellStart"/>
+      <w:proofErr w:type="gramStart"/>
+      <w:r>
+        <w:rPr>
+          <w:lang w:val="en-US"/>
+        </w:rPr>
+        <w:t>chi.Router</w:t>
+      </w:r>
+      <w:proofErr w:type="spellEnd"/>
+      <w:proofErr w:type="gramEnd"/>
+      <w:r>
+        <w:rPr>
+          <w:lang w:val="en-US"/>
+        </w:rPr>
+        <w:t>) {</w:t>
+      </w:r>
+    </w:p>
+    <w:p>
+      <w:pPr>
+        <w:rPr>
+          <w:lang w:val="en-US"/>
+        </w:rPr>
+      </w:pPr>
+      <w:r>
+        <w:rPr>
+          <w:lang w:val="en-US"/>
+        </w:rPr>
+        <w:tab/>
+      </w:r>
+      <w:r>
+        <w:rPr>
+          <w:lang w:val="en-US"/>
+        </w:rPr>
+        <w:tab/>
+      </w:r>
+      <w:proofErr w:type="spellStart"/>
+      <w:proofErr w:type="gramStart"/>
+      <w:r>
+        <w:rPr>
+          <w:lang w:val="en-US"/>
+        </w:rPr>
+        <w:t>r.Get</w:t>
+      </w:r>
+      <w:proofErr w:type="spellEnd"/>
+      <w:proofErr w:type="gramEnd"/>
+      <w:r>
+        <w:rPr>
+          <w:lang w:val="en-US"/>
+        </w:rPr>
+        <w:t>("/users", ...)</w:t>
+      </w:r>
+    </w:p>
+    <w:p>
+      <w:pPr>
+        <w:rPr>
+          <w:lang w:val="en-US"/>
+        </w:rPr>
+      </w:pPr>
+      <w:r>
+        <w:rPr>
+          <w:lang w:val="en-US"/>
+        </w:rPr>
+        <w:tab/>
+        <w:t>})</w:t>
+      </w:r>
+    </w:p>
+    <w:p>
+      <w:pPr>
+        <w:rPr>
+          <w:lang w:val="en-US"/>
+        </w:rPr>
+      </w:pPr>
+      <w:r>
+        <w:rPr>
+          <w:lang w:val="en-US"/>
+        </w:rPr>
+        <w:t>})</w:t>
+      </w:r>
+    </w:p>
+    <w:p>
+      <w:pPr>
+        <w:rPr>
+          <w:lang w:val="en-US"/>
+        </w:rPr>
+      </w:pPr>
+      <w:r>
+        <w:rPr>
+          <w:lang w:val="en-US"/>
+        </w:rPr>
+        <w:br w:type="page"/>
+      </w:r>
+    </w:p>
+    <w:p>
+      <w:pPr>
+        <w:rPr>
+          <w:lang w:val="en-US"/>
+        </w:rPr>
+      </w:pPr>
+      <w:r>
+        <w:lastRenderedPageBreak/>
+        <w:t>Позже</w:t>
+      </w:r>
+      <w:r>
+        <w:rPr>
+          <w:lang w:val="en-US"/>
+        </w:rPr>
+        <w:t>:</w:t>
+      </w:r>
+    </w:p>
+    <w:p>
+      <w:pPr>
+        <w:rPr>
+          <w:lang w:val="en-US"/>
+        </w:rPr>
+      </w:pPr>
+      <w:proofErr w:type="spellStart"/>
+      <w:proofErr w:type="gramStart"/>
       <w:r>
         <w:rPr>
           <w:lang w:val="en-US"/>
@@ -1581,6 +1950,7 @@
         <w:t>r.Group</w:t>
       </w:r>
       <w:proofErr w:type="spellEnd"/>
+      <w:proofErr w:type="gramEnd"/>
       <w:r>
         <w:rPr>
           <w:lang w:val="en-US"/>
@@ -1588,6 +1958,7 @@
         <w:t>(</w:t>
       </w:r>
       <w:proofErr w:type="spellStart"/>
+      <w:proofErr w:type="gramStart"/>
       <w:r>
         <w:rPr>
           <w:lang w:val="en-US"/>
@@ -1599,9 +1970,17 @@
         <w:rPr>
           <w:lang w:val="en-US"/>
         </w:rPr>
-        <w:t xml:space="preserve">(r </w:t>
-      </w:r>
-      <w:proofErr w:type="spellStart"/>
+        <w:t>(</w:t>
+      </w:r>
+      <w:proofErr w:type="gramEnd"/>
+      <w:r>
+        <w:rPr>
+          <w:lang w:val="en-US"/>
+        </w:rPr>
+        <w:t xml:space="preserve">r </w:t>
+      </w:r>
+      <w:proofErr w:type="spellStart"/>
+      <w:proofErr w:type="gramStart"/>
       <w:r>
         <w:rPr>
           <w:lang w:val="en-US"/>
@@ -1609,6 +1988,7 @@
         <w:t>chi.Router</w:t>
       </w:r>
       <w:proofErr w:type="spellEnd"/>
+      <w:proofErr w:type="gramEnd"/>
       <w:r>
         <w:rPr>
           <w:lang w:val="en-US"/>
@@ -1617,29 +1997,30 @@
       </w:r>
     </w:p>
     <w:p>
-      <w:pPr>
-        <w:rPr>
-          <w:lang w:val="en-US"/>
-        </w:rPr>
-      </w:pPr>
-      <w:r>
-        <w:rPr>
-          <w:lang w:val="en-US"/>
-        </w:rPr>
-        <w:tab/>
-      </w:r>
-      <w:proofErr w:type="spellStart"/>
-      <w:r>
-        <w:rPr>
-          <w:lang w:val="en-US"/>
-        </w:rPr>
-        <w:t>r.Route</w:t>
-      </w:r>
-      <w:proofErr w:type="spellEnd"/>
-      <w:r>
-        <w:rPr>
-          <w:lang w:val="en-US"/>
-        </w:rPr>
+      <w:r>
+        <w:rPr>
+          <w:lang w:val="en-US"/>
+        </w:rPr>
+        <w:tab/>
+      </w:r>
+      <w:proofErr w:type="gramStart"/>
+      <w:r>
+        <w:rPr>
+          <w:lang w:val="en-US"/>
+        </w:rPr>
+        <w:t>r</w:t>
+      </w:r>
+      <w:r>
+        <w:t>.</w:t>
+      </w:r>
+      <w:r>
+        <w:rPr>
+          <w:lang w:val="en-US"/>
+        </w:rPr>
+        <w:t>Route</w:t>
+      </w:r>
+      <w:proofErr w:type="gramEnd"/>
+      <w:r>
         <w:t>("/</w:t>
       </w:r>
       <w:proofErr w:type="spellStart"/>
@@ -1651,12 +2032,137 @@
       </w:r>
       <w:proofErr w:type="spellEnd"/>
       <w:r>
-        <w:rPr>
-          <w:lang w:val="en-US"/>
-        </w:rPr>
-        <w:t xml:space="preserve">/v1", </w:t>
-      </w:r>
-      <w:proofErr w:type="spellStart"/>
+        <w:t>/</w:t>
+      </w:r>
+      <w:r>
+        <w:rPr>
+          <w:lang w:val="en-US"/>
+        </w:rPr>
+        <w:t>v</w:t>
+      </w:r>
+      <w:r>
+        <w:t>2", ...)</w:t>
+      </w:r>
+    </w:p>
+    <w:p>
+      <w:r>
+        <w:t>})</w:t>
+      </w:r>
+    </w:p>
+    <w:p/>
+    <w:p>
+      <w:r>
+        <w:t>3️</w:t>
+      </w:r>
+      <w:r>
+        <w:rPr>
+          <w:rFonts w:ascii="Segoe UI Symbol" w:hAnsi="Segoe UI Symbol" w:cs="Segoe UI Symbol"/>
+        </w:rPr>
+        <w:t>⃣</w:t>
+      </w:r>
+      <w:r>
+        <w:t xml:space="preserve"> Разделение публичных и приватных </w:t>
+      </w:r>
+      <w:proofErr w:type="spellStart"/>
+      <w:r>
+        <w:t>роутов</w:t>
+      </w:r>
+      <w:proofErr w:type="spellEnd"/>
+    </w:p>
+    <w:p>
+      <w:pPr>
+        <w:rPr>
+          <w:lang w:val="en-US"/>
+        </w:rPr>
+      </w:pPr>
+      <w:r>
+        <w:rPr>
+          <w:lang w:val="en-US"/>
+        </w:rPr>
+        <w:t>// public</w:t>
+      </w:r>
+    </w:p>
+    <w:p>
+      <w:pPr>
+        <w:rPr>
+          <w:lang w:val="en-US"/>
+        </w:rPr>
+      </w:pPr>
+      <w:proofErr w:type="spellStart"/>
+      <w:proofErr w:type="gramStart"/>
+      <w:r>
+        <w:rPr>
+          <w:lang w:val="en-US"/>
+        </w:rPr>
+        <w:t>r.Get</w:t>
+      </w:r>
+      <w:proofErr w:type="spellEnd"/>
+      <w:proofErr w:type="gramEnd"/>
+      <w:r>
+        <w:rPr>
+          <w:lang w:val="en-US"/>
+        </w:rPr>
+        <w:t xml:space="preserve">("/products", </w:t>
+      </w:r>
+      <w:proofErr w:type="spellStart"/>
+      <w:r>
+        <w:rPr>
+          <w:lang w:val="en-US"/>
+        </w:rPr>
+        <w:t>productController.List</w:t>
+      </w:r>
+      <w:proofErr w:type="spellEnd"/>
+      <w:r>
+        <w:rPr>
+          <w:lang w:val="en-US"/>
+        </w:rPr>
+        <w:t>)</w:t>
+      </w:r>
+    </w:p>
+    <w:p>
+      <w:pPr>
+        <w:rPr>
+          <w:lang w:val="en-US"/>
+        </w:rPr>
+      </w:pPr>
+    </w:p>
+    <w:p>
+      <w:pPr>
+        <w:rPr>
+          <w:lang w:val="en-US"/>
+        </w:rPr>
+      </w:pPr>
+      <w:r>
+        <w:rPr>
+          <w:lang w:val="en-US"/>
+        </w:rPr>
+        <w:t>// private</w:t>
+      </w:r>
+    </w:p>
+    <w:p>
+      <w:pPr>
+        <w:rPr>
+          <w:lang w:val="en-US"/>
+        </w:rPr>
+      </w:pPr>
+      <w:proofErr w:type="spellStart"/>
+      <w:proofErr w:type="gramStart"/>
+      <w:r>
+        <w:rPr>
+          <w:lang w:val="en-US"/>
+        </w:rPr>
+        <w:t>r.Group</w:t>
+      </w:r>
+      <w:proofErr w:type="spellEnd"/>
+      <w:proofErr w:type="gramEnd"/>
+      <w:r>
+        <w:rPr>
+          <w:lang w:val="en-US"/>
+        </w:rPr>
+        <w:t>(</w:t>
+      </w:r>
+      <w:proofErr w:type="spellStart"/>
+      <w:proofErr w:type="gramStart"/>
       <w:r>
         <w:rPr>
           <w:lang w:val="en-US"/>
@@ -1668,9 +2174,17 @@
         <w:rPr>
           <w:lang w:val="en-US"/>
         </w:rPr>
-        <w:t xml:space="preserve">(r </w:t>
-      </w:r>
-      <w:proofErr w:type="spellStart"/>
+        <w:t>(</w:t>
+      </w:r>
+      <w:proofErr w:type="gramEnd"/>
+      <w:r>
+        <w:rPr>
+          <w:lang w:val="en-US"/>
+        </w:rPr>
+        <w:t xml:space="preserve">r </w:t>
+      </w:r>
+      <w:proofErr w:type="spellStart"/>
+      <w:proofErr w:type="gramStart"/>
       <w:r>
         <w:rPr>
           <w:lang w:val="en-US"/>
@@ -1678,6 +2192,7 @@
         <w:t>chi.Router</w:t>
       </w:r>
       <w:proofErr w:type="spellEnd"/>
+      <w:proofErr w:type="gramEnd"/>
       <w:r>
         <w:rPr>
           <w:lang w:val="en-US"/>
@@ -1697,13 +2212,214 @@
         </w:rPr>
         <w:tab/>
       </w:r>
-      <w:r>
-        <w:rPr>
-          <w:lang w:val="en-US"/>
-        </w:rPr>
-        <w:tab/>
-      </w:r>
-      <w:proofErr w:type="spellStart"/>
+      <w:proofErr w:type="spellStart"/>
+      <w:proofErr w:type="gramStart"/>
+      <w:r>
+        <w:rPr>
+          <w:lang w:val="en-US"/>
+        </w:rPr>
+        <w:t>r.Use</w:t>
+      </w:r>
+      <w:proofErr w:type="spellEnd"/>
+      <w:proofErr w:type="gramEnd"/>
+      <w:r>
+        <w:rPr>
+          <w:lang w:val="en-US"/>
+        </w:rPr>
+        <w:t>(</w:t>
+      </w:r>
+      <w:proofErr w:type="spellStart"/>
+      <w:r>
+        <w:rPr>
+          <w:lang w:val="en-US"/>
+        </w:rPr>
+        <w:t>AuthMiddleware</w:t>
+      </w:r>
+      <w:proofErr w:type="spellEnd"/>
+      <w:r>
+        <w:rPr>
+          <w:lang w:val="en-US"/>
+        </w:rPr>
+        <w:t>)</w:t>
+      </w:r>
+    </w:p>
+    <w:p>
+      <w:pPr>
+        <w:rPr>
+          <w:lang w:val="en-US"/>
+        </w:rPr>
+      </w:pPr>
+    </w:p>
+    <w:p>
+      <w:pPr>
+        <w:rPr>
+          <w:lang w:val="en-US"/>
+        </w:rPr>
+      </w:pPr>
+      <w:r>
+        <w:rPr>
+          <w:lang w:val="en-US"/>
+        </w:rPr>
+        <w:tab/>
+      </w:r>
+      <w:proofErr w:type="spellStart"/>
+      <w:proofErr w:type="gramStart"/>
+      <w:r>
+        <w:rPr>
+          <w:lang w:val="en-US"/>
+        </w:rPr>
+        <w:t>r.Post</w:t>
+      </w:r>
+      <w:proofErr w:type="spellEnd"/>
+      <w:proofErr w:type="gramEnd"/>
+      <w:r>
+        <w:rPr>
+          <w:lang w:val="en-US"/>
+        </w:rPr>
+        <w:t xml:space="preserve">("/products", </w:t>
+      </w:r>
+      <w:proofErr w:type="spellStart"/>
+      <w:r>
+        <w:rPr>
+          <w:lang w:val="en-US"/>
+        </w:rPr>
+        <w:t>productController.Create</w:t>
+      </w:r>
+      <w:proofErr w:type="spellEnd"/>
+      <w:r>
+        <w:rPr>
+          <w:lang w:val="en-US"/>
+        </w:rPr>
+        <w:t>)</w:t>
+      </w:r>
+    </w:p>
+    <w:p>
+      <w:pPr>
+        <w:rPr>
+          <w:lang w:val="en-US"/>
+        </w:rPr>
+      </w:pPr>
+      <w:r>
+        <w:rPr>
+          <w:lang w:val="en-US"/>
+        </w:rPr>
+        <w:tab/>
+      </w:r>
+      <w:proofErr w:type="spellStart"/>
+      <w:proofErr w:type="gramStart"/>
+      <w:r>
+        <w:rPr>
+          <w:lang w:val="en-US"/>
+        </w:rPr>
+        <w:t>r.Delete</w:t>
+      </w:r>
+      <w:proofErr w:type="spellEnd"/>
+      <w:proofErr w:type="gramEnd"/>
+      <w:r>
+        <w:rPr>
+          <w:lang w:val="en-US"/>
+        </w:rPr>
+        <w:t>("/</w:t>
+      </w:r>
+      <w:proofErr w:type="gramStart"/>
+      <w:r>
+        <w:rPr>
+          <w:lang w:val="en-US"/>
+        </w:rPr>
+        <w:t>products/{id}"</w:t>
+      </w:r>
+      <w:proofErr w:type="gramEnd"/>
+      <w:r>
+        <w:rPr>
+          <w:lang w:val="en-US"/>
+        </w:rPr>
+        <w:t xml:space="preserve">, </w:t>
+      </w:r>
+      <w:proofErr w:type="spellStart"/>
+      <w:r>
+        <w:rPr>
+          <w:lang w:val="en-US"/>
+        </w:rPr>
+        <w:t>productController.Delete</w:t>
+      </w:r>
+      <w:proofErr w:type="spellEnd"/>
+      <w:r>
+        <w:rPr>
+          <w:lang w:val="en-US"/>
+        </w:rPr>
+        <w:t>)</w:t>
+      </w:r>
+    </w:p>
+    <w:p>
+      <w:r>
+        <w:t>})</w:t>
+      </w:r>
+    </w:p>
+    <w:p/>
+    <w:p>
+      <w:r>
+        <w:t>4️</w:t>
+      </w:r>
+      <w:r>
+        <w:rPr>
+          <w:rFonts w:ascii="Segoe UI Symbol" w:hAnsi="Segoe UI Symbol" w:cs="Segoe UI Symbol"/>
+        </w:rPr>
+        <w:t>⃣</w:t>
+      </w:r>
+      <w:r>
+        <w:t xml:space="preserve"> Читабельность и порядок</w:t>
+      </w:r>
+    </w:p>
+    <w:p>
+      <w:r>
+        <w:rPr>
+          <w:rFonts w:ascii="Segoe UI Emoji" w:hAnsi="Segoe UI Emoji" w:cs="Segoe UI Emoji"/>
+        </w:rPr>
+        <w:t>❌</w:t>
+      </w:r>
+      <w:r>
+        <w:t xml:space="preserve"> Плохо:</w:t>
+      </w:r>
+    </w:p>
+    <w:p>
+      <w:proofErr w:type="gramStart"/>
+      <w:r>
+        <w:rPr>
+          <w:lang w:val="en-US"/>
+        </w:rPr>
+        <w:t>r</w:t>
+      </w:r>
+      <w:r>
+        <w:t>.</w:t>
+      </w:r>
+      <w:r>
+        <w:rPr>
+          <w:lang w:val="en-US"/>
+        </w:rPr>
+        <w:t>Use</w:t>
+      </w:r>
+      <w:proofErr w:type="gramEnd"/>
+      <w:r>
+        <w:t>(</w:t>
+      </w:r>
+      <w:r>
+        <w:rPr>
+          <w:lang w:val="en-US"/>
+        </w:rPr>
+        <w:t>Auth</w:t>
+      </w:r>
+      <w:r>
+        <w:t>)</w:t>
+      </w:r>
+    </w:p>
+    <w:p>
+      <w:pPr>
+        <w:rPr>
+          <w:lang w:val="en-US"/>
+        </w:rPr>
+      </w:pPr>
+      <w:proofErr w:type="spellStart"/>
+      <w:proofErr w:type="gramStart"/>
       <w:r>
         <w:rPr>
           <w:lang w:val="en-US"/>
@@ -1711,6 +2427,7 @@
         <w:t>r.Get</w:t>
       </w:r>
       <w:proofErr w:type="spellEnd"/>
+      <w:proofErr w:type="gramEnd"/>
       <w:r>
         <w:rPr>
           <w:lang w:val="en-US"/>
@@ -1724,11 +2441,211 @@
           <w:lang w:val="en-US"/>
         </w:rPr>
       </w:pPr>
-      <w:r>
-        <w:rPr>
-          <w:lang w:val="en-US"/>
-        </w:rPr>
-        <w:tab/>
+      <w:proofErr w:type="spellStart"/>
+      <w:proofErr w:type="gramStart"/>
+      <w:r>
+        <w:rPr>
+          <w:lang w:val="en-US"/>
+        </w:rPr>
+        <w:t>r.Use</w:t>
+      </w:r>
+      <w:proofErr w:type="spellEnd"/>
+      <w:proofErr w:type="gramEnd"/>
+      <w:r>
+        <w:rPr>
+          <w:lang w:val="en-US"/>
+        </w:rPr>
+        <w:t>(Admin)</w:t>
+      </w:r>
+    </w:p>
+    <w:p>
+      <w:pPr>
+        <w:rPr>
+          <w:lang w:val="en-US"/>
+        </w:rPr>
+      </w:pPr>
+      <w:proofErr w:type="spellStart"/>
+      <w:proofErr w:type="gramStart"/>
+      <w:r>
+        <w:rPr>
+          <w:lang w:val="en-US"/>
+        </w:rPr>
+        <w:t>r.Get</w:t>
+      </w:r>
+      <w:proofErr w:type="spellEnd"/>
+      <w:proofErr w:type="gramEnd"/>
+      <w:r>
+        <w:rPr>
+          <w:lang w:val="en-US"/>
+        </w:rPr>
+        <w:t>("/admin", ...)</w:t>
+      </w:r>
+    </w:p>
+    <w:p>
+      <w:pPr>
+        <w:rPr>
+          <w:lang w:val="en-US"/>
+        </w:rPr>
+      </w:pPr>
+    </w:p>
+    <w:p>
+      <w:pPr>
+        <w:rPr>
+          <w:lang w:val="en-US"/>
+        </w:rPr>
+      </w:pPr>
+      <w:r>
+        <w:rPr>
+          <w:rFonts w:ascii="Segoe UI Emoji" w:hAnsi="Segoe UI Emoji" w:cs="Segoe UI Emoji"/>
+          <w:lang w:val="en-US"/>
+        </w:rPr>
+        <w:t>✅</w:t>
+      </w:r>
+      <w:r>
+        <w:rPr>
+          <w:lang w:val="en-US"/>
+        </w:rPr>
+        <w:t xml:space="preserve"> </w:t>
+      </w:r>
+      <w:r>
+        <w:t>Хорошо</w:t>
+      </w:r>
+      <w:r>
+        <w:rPr>
+          <w:lang w:val="en-US"/>
+        </w:rPr>
+        <w:t>:</w:t>
+      </w:r>
+    </w:p>
+    <w:p>
+      <w:pPr>
+        <w:rPr>
+          <w:lang w:val="en-US"/>
+        </w:rPr>
+      </w:pPr>
+      <w:proofErr w:type="spellStart"/>
+      <w:proofErr w:type="gramStart"/>
+      <w:r>
+        <w:rPr>
+          <w:lang w:val="en-US"/>
+        </w:rPr>
+        <w:t>r.Group</w:t>
+      </w:r>
+      <w:proofErr w:type="spellEnd"/>
+      <w:proofErr w:type="gramEnd"/>
+      <w:r>
+        <w:rPr>
+          <w:lang w:val="en-US"/>
+        </w:rPr>
+        <w:t>(</w:t>
+      </w:r>
+      <w:proofErr w:type="spellStart"/>
+      <w:proofErr w:type="gramStart"/>
+      <w:r>
+        <w:rPr>
+          <w:lang w:val="en-US"/>
+        </w:rPr>
+        <w:t>func</w:t>
+      </w:r>
+      <w:proofErr w:type="spellEnd"/>
+      <w:r>
+        <w:rPr>
+          <w:lang w:val="en-US"/>
+        </w:rPr>
+        <w:t>(</w:t>
+      </w:r>
+      <w:proofErr w:type="gramEnd"/>
+      <w:r>
+        <w:rPr>
+          <w:lang w:val="en-US"/>
+        </w:rPr>
+        <w:t xml:space="preserve">r </w:t>
+      </w:r>
+      <w:proofErr w:type="spellStart"/>
+      <w:proofErr w:type="gramStart"/>
+      <w:r>
+        <w:rPr>
+          <w:lang w:val="en-US"/>
+        </w:rPr>
+        <w:t>chi.Router</w:t>
+      </w:r>
+      <w:proofErr w:type="spellEnd"/>
+      <w:proofErr w:type="gramEnd"/>
+      <w:r>
+        <w:rPr>
+          <w:lang w:val="en-US"/>
+        </w:rPr>
+        <w:t>) {</w:t>
+      </w:r>
+    </w:p>
+    <w:p>
+      <w:pPr>
+        <w:rPr>
+          <w:lang w:val="en-US"/>
+        </w:rPr>
+      </w:pPr>
+      <w:r>
+        <w:rPr>
+          <w:lang w:val="en-US"/>
+        </w:rPr>
+        <w:tab/>
+      </w:r>
+      <w:proofErr w:type="spellStart"/>
+      <w:proofErr w:type="gramStart"/>
+      <w:r>
+        <w:rPr>
+          <w:lang w:val="en-US"/>
+        </w:rPr>
+        <w:t>r.Use</w:t>
+      </w:r>
+      <w:proofErr w:type="spellEnd"/>
+      <w:proofErr w:type="gramEnd"/>
+      <w:r>
+        <w:rPr>
+          <w:lang w:val="en-US"/>
+        </w:rPr>
+        <w:t>(Auth)</w:t>
+      </w:r>
+    </w:p>
+    <w:p>
+      <w:pPr>
+        <w:rPr>
+          <w:lang w:val="en-US"/>
+        </w:rPr>
+      </w:pPr>
+      <w:r>
+        <w:rPr>
+          <w:lang w:val="en-US"/>
+        </w:rPr>
+        <w:tab/>
+      </w:r>
+      <w:proofErr w:type="spellStart"/>
+      <w:proofErr w:type="gramStart"/>
+      <w:r>
+        <w:rPr>
+          <w:lang w:val="en-US"/>
+        </w:rPr>
+        <w:t>r.Get</w:t>
+      </w:r>
+      <w:proofErr w:type="spellEnd"/>
+      <w:proofErr w:type="gramEnd"/>
+      <w:r>
+        <w:rPr>
+          <w:lang w:val="en-US"/>
+        </w:rPr>
+        <w:t>("/users", ...)</w:t>
+      </w:r>
+    </w:p>
+    <w:p>
+      <w:pPr>
+        <w:rPr>
+          <w:lang w:val="en-US"/>
+        </w:rPr>
+      </w:pPr>
+      <w:r>
+        <w:rPr>
+          <w:lang w:val="en-US"/>
+        </w:rPr>
         <w:t>})</w:t>
       </w:r>
     </w:p>
@@ -1738,36 +2655,15 @@
           <w:lang w:val="en-US"/>
         </w:rPr>
       </w:pPr>
-      <w:r>
-        <w:rPr>
-          <w:lang w:val="en-US"/>
-        </w:rPr>
-        <w:t>})</w:t>
-      </w:r>
-    </w:p>
-    <w:p>
-      <w:r>
-        <w:br w:type="page"/>
-      </w:r>
-    </w:p>
-    <w:p>
-      <w:pPr>
-        <w:rPr>
-          <w:lang w:val="en-US"/>
-        </w:rPr>
-      </w:pPr>
-      <w:r>
-        <w:lastRenderedPageBreak/>
-        <w:t>Позже:</w:t>
-      </w:r>
-    </w:p>
-    <w:p>
-      <w:pPr>
-        <w:rPr>
-          <w:lang w:val="en-US"/>
-        </w:rPr>
-      </w:pPr>
-      <w:proofErr w:type="spellStart"/>
+    </w:p>
+    <w:p>
+      <w:pPr>
+        <w:rPr>
+          <w:lang w:val="en-US"/>
+        </w:rPr>
+      </w:pPr>
+      <w:proofErr w:type="spellStart"/>
+      <w:proofErr w:type="gramStart"/>
       <w:r>
         <w:rPr>
           <w:lang w:val="en-US"/>
@@ -1775,6 +2671,7 @@
         <w:t>r.Group</w:t>
       </w:r>
       <w:proofErr w:type="spellEnd"/>
+      <w:proofErr w:type="gramEnd"/>
       <w:r>
         <w:rPr>
           <w:lang w:val="en-US"/>
@@ -1782,6 +2679,7 @@
         <w:t>(</w:t>
       </w:r>
       <w:proofErr w:type="spellStart"/>
+      <w:proofErr w:type="gramStart"/>
       <w:r>
         <w:rPr>
           <w:lang w:val="en-US"/>
@@ -1793,9 +2691,17 @@
         <w:rPr>
           <w:lang w:val="en-US"/>
         </w:rPr>
-        <w:t xml:space="preserve">(r </w:t>
-      </w:r>
-      <w:proofErr w:type="spellStart"/>
+        <w:t>(</w:t>
+      </w:r>
+      <w:proofErr w:type="gramEnd"/>
+      <w:r>
+        <w:rPr>
+          <w:lang w:val="en-US"/>
+        </w:rPr>
+        <w:t xml:space="preserve">r </w:t>
+      </w:r>
+      <w:proofErr w:type="spellStart"/>
+      <w:proofErr w:type="gramStart"/>
       <w:r>
         <w:rPr>
           <w:lang w:val="en-US"/>
@@ -1803,6 +2709,7 @@
         <w:t>chi.Router</w:t>
       </w:r>
       <w:proofErr w:type="spellEnd"/>
+      <w:proofErr w:type="gramEnd"/>
       <w:r>
         <w:rPr>
           <w:lang w:val="en-US"/>
@@ -1823,98 +2730,36 @@
         <w:tab/>
       </w:r>
       <w:proofErr w:type="spellStart"/>
-      <w:r>
-        <w:rPr>
-          <w:lang w:val="en-US"/>
-        </w:rPr>
-        <w:t>r.Route</w:t>
-      </w:r>
-      <w:proofErr w:type="spellEnd"/>
-      <w:r>
-        <w:rPr>
-          <w:lang w:val="en-US"/>
-        </w:rPr>
-        <w:t>("/</w:t>
-      </w:r>
-      <w:proofErr w:type="spellStart"/>
-      <w:r>
-        <w:rPr>
-          <w:lang w:val="en-US"/>
-        </w:rPr>
-        <w:t>api</w:t>
-      </w:r>
-      <w:proofErr w:type="spellEnd"/>
-      <w:r>
-        <w:rPr>
-          <w:lang w:val="en-US"/>
-        </w:rPr>
-        <w:t>/v2", ...)</w:t>
-      </w:r>
-    </w:p>
-    <w:p>
-      <w:pPr>
-        <w:rPr>
-          <w:lang w:val="en-US"/>
-        </w:rPr>
-      </w:pPr>
-      <w:r>
-        <w:rPr>
-          <w:lang w:val="en-US"/>
-        </w:rPr>
-        <w:t>})</w:t>
-      </w:r>
-    </w:p>
-    <w:p>
-      <w:pPr>
-        <w:rPr>
-          <w:lang w:val="en-US"/>
-        </w:rPr>
-      </w:pPr>
-    </w:p>
-    <w:p>
-      <w:pPr>
-        <w:rPr>
-          <w:lang w:val="en-US"/>
-        </w:rPr>
-      </w:pPr>
-      <w:r>
-        <w:t>3️</w:t>
-      </w:r>
-      <w:r>
-        <w:rPr>
-          <w:rFonts w:ascii="Segoe UI Symbol" w:hAnsi="Segoe UI Symbol" w:cs="Segoe UI Symbol"/>
-        </w:rPr>
-        <w:t>⃣</w:t>
-      </w:r>
-      <w:r>
-        <w:t xml:space="preserve"> Разделение публичных и приватных </w:t>
-      </w:r>
-      <w:proofErr w:type="spellStart"/>
-      <w:r>
-        <w:t>роутов</w:t>
-      </w:r>
-      <w:proofErr w:type="spellEnd"/>
-    </w:p>
-    <w:p>
-      <w:pPr>
-        <w:rPr>
-          <w:lang w:val="en-US"/>
-        </w:rPr>
-      </w:pPr>
-      <w:r>
-        <w:rPr>
-          <w:lang w:val="en-US"/>
-        </w:rPr>
-        <w:t>// public</w:t>
-      </w:r>
-    </w:p>
-    <w:p>
-      <w:pPr>
-        <w:rPr>
-          <w:lang w:val="en-US"/>
-        </w:rPr>
-      </w:pPr>
-      <w:proofErr w:type="spellStart"/>
+      <w:proofErr w:type="gramStart"/>
+      <w:r>
+        <w:rPr>
+          <w:lang w:val="en-US"/>
+        </w:rPr>
+        <w:t>r.Use</w:t>
+      </w:r>
+      <w:proofErr w:type="spellEnd"/>
+      <w:proofErr w:type="gramEnd"/>
+      <w:r>
+        <w:rPr>
+          <w:lang w:val="en-US"/>
+        </w:rPr>
+        <w:t>(Admin)</w:t>
+      </w:r>
+    </w:p>
+    <w:p>
+      <w:pPr>
+        <w:rPr>
+          <w:lang w:val="en-US"/>
+        </w:rPr>
+      </w:pPr>
+      <w:r>
+        <w:rPr>
+          <w:lang w:val="en-US"/>
+        </w:rPr>
+        <w:tab/>
+      </w:r>
+      <w:proofErr w:type="spellStart"/>
+      <w:proofErr w:type="gramStart"/>
       <w:r>
         <w:rPr>
           <w:lang w:val="en-US"/>
@@ -1922,607 +2767,7 @@
         <w:t>r.Get</w:t>
       </w:r>
       <w:proofErr w:type="spellEnd"/>
-      <w:r>
-        <w:rPr>
-          <w:lang w:val="en-US"/>
-        </w:rPr>
-        <w:t xml:space="preserve">("/products", </w:t>
-      </w:r>
-      <w:proofErr w:type="spellStart"/>
-      <w:r>
-        <w:rPr>
-          <w:lang w:val="en-US"/>
-        </w:rPr>
-        <w:t>productController.List</w:t>
-      </w:r>
-      <w:proofErr w:type="spellEnd"/>
-      <w:r>
-        <w:rPr>
-          <w:lang w:val="en-US"/>
-        </w:rPr>
-        <w:t>)</w:t>
-      </w:r>
-    </w:p>
-    <w:p>
-      <w:pPr>
-        <w:rPr>
-          <w:lang w:val="en-US"/>
-        </w:rPr>
-      </w:pPr>
-    </w:p>
-    <w:p>
-      <w:pPr>
-        <w:rPr>
-          <w:lang w:val="en-US"/>
-        </w:rPr>
-      </w:pPr>
-      <w:r>
-        <w:rPr>
-          <w:lang w:val="en-US"/>
-        </w:rPr>
-        <w:t>// private</w:t>
-      </w:r>
-    </w:p>
-    <w:p>
-      <w:pPr>
-        <w:rPr>
-          <w:lang w:val="en-US"/>
-        </w:rPr>
-      </w:pPr>
-      <w:proofErr w:type="spellStart"/>
-      <w:r>
-        <w:rPr>
-          <w:lang w:val="en-US"/>
-        </w:rPr>
-        <w:t>r.Group</w:t>
-      </w:r>
-      <w:proofErr w:type="spellEnd"/>
-      <w:r>
-        <w:rPr>
-          <w:lang w:val="en-US"/>
-        </w:rPr>
-        <w:t>(</w:t>
-      </w:r>
-      <w:proofErr w:type="spellStart"/>
-      <w:r>
-        <w:rPr>
-          <w:lang w:val="en-US"/>
-        </w:rPr>
-        <w:t>func</w:t>
-      </w:r>
-      <w:proofErr w:type="spellEnd"/>
-      <w:r>
-        <w:rPr>
-          <w:lang w:val="en-US"/>
-        </w:rPr>
-        <w:t xml:space="preserve">(r </w:t>
-      </w:r>
-      <w:proofErr w:type="spellStart"/>
-      <w:r>
-        <w:rPr>
-          <w:lang w:val="en-US"/>
-        </w:rPr>
-        <w:t>chi.Router</w:t>
-      </w:r>
-      <w:proofErr w:type="spellEnd"/>
-      <w:r>
-        <w:rPr>
-          <w:lang w:val="en-US"/>
-        </w:rPr>
-        <w:t>) {</w:t>
-      </w:r>
-    </w:p>
-    <w:p>
-      <w:pPr>
-        <w:rPr>
-          <w:lang w:val="en-US"/>
-        </w:rPr>
-      </w:pPr>
-      <w:r>
-        <w:rPr>
-          <w:lang w:val="en-US"/>
-        </w:rPr>
-        <w:tab/>
-      </w:r>
-      <w:proofErr w:type="spellStart"/>
-      <w:r>
-        <w:rPr>
-          <w:lang w:val="en-US"/>
-        </w:rPr>
-        <w:t>r.Use</w:t>
-      </w:r>
-      <w:proofErr w:type="spellEnd"/>
-      <w:r>
-        <w:rPr>
-          <w:lang w:val="en-US"/>
-        </w:rPr>
-        <w:t>(</w:t>
-      </w:r>
-      <w:proofErr w:type="spellStart"/>
-      <w:r>
-        <w:rPr>
-          <w:lang w:val="en-US"/>
-        </w:rPr>
-        <w:t>AuthMiddleware</w:t>
-      </w:r>
-      <w:proofErr w:type="spellEnd"/>
-      <w:r>
-        <w:rPr>
-          <w:lang w:val="en-US"/>
-        </w:rPr>
-        <w:t>)</w:t>
-      </w:r>
-    </w:p>
-    <w:p>
-      <w:pPr>
-        <w:rPr>
-          <w:lang w:val="en-US"/>
-        </w:rPr>
-      </w:pPr>
-    </w:p>
-    <w:p>
-      <w:pPr>
-        <w:rPr>
-          <w:lang w:val="en-US"/>
-        </w:rPr>
-      </w:pPr>
-      <w:r>
-        <w:rPr>
-          <w:lang w:val="en-US"/>
-        </w:rPr>
-        <w:tab/>
-      </w:r>
-      <w:proofErr w:type="spellStart"/>
-      <w:r>
-        <w:rPr>
-          <w:lang w:val="en-US"/>
-        </w:rPr>
-        <w:t>r.Post</w:t>
-      </w:r>
-      <w:proofErr w:type="spellEnd"/>
-      <w:r>
-        <w:rPr>
-          <w:lang w:val="en-US"/>
-        </w:rPr>
-        <w:t xml:space="preserve">("/products", </w:t>
-      </w:r>
-      <w:proofErr w:type="spellStart"/>
-      <w:r>
-        <w:rPr>
-          <w:lang w:val="en-US"/>
-        </w:rPr>
-        <w:t>productController.Create</w:t>
-      </w:r>
-      <w:proofErr w:type="spellEnd"/>
-      <w:r>
-        <w:rPr>
-          <w:lang w:val="en-US"/>
-        </w:rPr>
-        <w:t>)</w:t>
-      </w:r>
-    </w:p>
-    <w:p>
-      <w:pPr>
-        <w:rPr>
-          <w:lang w:val="en-US"/>
-        </w:rPr>
-      </w:pPr>
-      <w:r>
-        <w:rPr>
-          <w:lang w:val="en-US"/>
-        </w:rPr>
-        <w:tab/>
-      </w:r>
-      <w:proofErr w:type="spellStart"/>
-      <w:r>
-        <w:rPr>
-          <w:lang w:val="en-US"/>
-        </w:rPr>
-        <w:t>r.Delete</w:t>
-      </w:r>
-      <w:proofErr w:type="spellEnd"/>
-      <w:r>
-        <w:rPr>
-          <w:lang w:val="en-US"/>
-        </w:rPr>
-        <w:t xml:space="preserve">("/products/{id}", </w:t>
-      </w:r>
-      <w:proofErr w:type="spellStart"/>
-      <w:r>
-        <w:rPr>
-          <w:lang w:val="en-US"/>
-        </w:rPr>
-        <w:t>productController.Delete</w:t>
-      </w:r>
-      <w:proofErr w:type="spellEnd"/>
-      <w:r>
-        <w:rPr>
-          <w:lang w:val="en-US"/>
-        </w:rPr>
-        <w:t>)</w:t>
-      </w:r>
-    </w:p>
-    <w:p>
-      <w:pPr>
-        <w:rPr>
-          <w:lang w:val="en-US"/>
-        </w:rPr>
-      </w:pPr>
-      <w:r>
-        <w:rPr>
-          <w:lang w:val="en-US"/>
-        </w:rPr>
-        <w:t>})</w:t>
-      </w:r>
-    </w:p>
-    <w:p>
-      <w:pPr>
-        <w:rPr>
-          <w:lang w:val="en-US"/>
-        </w:rPr>
-      </w:pPr>
-    </w:p>
-    <w:p>
-      <w:pPr>
-        <w:rPr>
-          <w:lang w:val="en-US"/>
-        </w:rPr>
-      </w:pPr>
-      <w:r>
-        <w:t>4️</w:t>
-      </w:r>
-      <w:r>
-        <w:rPr>
-          <w:rFonts w:ascii="Segoe UI Symbol" w:hAnsi="Segoe UI Symbol" w:cs="Segoe UI Symbol"/>
-        </w:rPr>
-        <w:t>⃣</w:t>
-      </w:r>
-      <w:r>
-        <w:t xml:space="preserve"> Читабельность и порядок</w:t>
-      </w:r>
-    </w:p>
-    <w:p>
-      <w:pPr>
-        <w:rPr>
-          <w:lang w:val="en-US"/>
-        </w:rPr>
-      </w:pPr>
-      <w:r>
-        <w:rPr>
-          <w:rFonts w:ascii="Segoe UI Emoji" w:hAnsi="Segoe UI Emoji" w:cs="Segoe UI Emoji"/>
-        </w:rPr>
-        <w:t>❌</w:t>
-      </w:r>
-      <w:r>
-        <w:t xml:space="preserve"> Плохо:</w:t>
-      </w:r>
-    </w:p>
-    <w:p>
-      <w:pPr>
-        <w:rPr>
-          <w:lang w:val="en-US"/>
-        </w:rPr>
-      </w:pPr>
-      <w:proofErr w:type="spellStart"/>
-      <w:r>
-        <w:rPr>
-          <w:lang w:val="en-US"/>
-        </w:rPr>
-        <w:t>r.Use</w:t>
-      </w:r>
-      <w:proofErr w:type="spellEnd"/>
-      <w:r>
-        <w:rPr>
-          <w:lang w:val="en-US"/>
-        </w:rPr>
-        <w:t>(Auth)</w:t>
-      </w:r>
-    </w:p>
-    <w:p>
-      <w:pPr>
-        <w:rPr>
-          <w:lang w:val="en-US"/>
-        </w:rPr>
-      </w:pPr>
-      <w:proofErr w:type="spellStart"/>
-      <w:r>
-        <w:rPr>
-          <w:lang w:val="en-US"/>
-        </w:rPr>
-        <w:t>r.Get</w:t>
-      </w:r>
-      <w:proofErr w:type="spellEnd"/>
-      <w:r>
-        <w:rPr>
-          <w:lang w:val="en-US"/>
-        </w:rPr>
-        <w:t>("/users", ...)</w:t>
-      </w:r>
-    </w:p>
-    <w:p>
-      <w:pPr>
-        <w:rPr>
-          <w:lang w:val="en-US"/>
-        </w:rPr>
-      </w:pPr>
-      <w:proofErr w:type="spellStart"/>
-      <w:r>
-        <w:rPr>
-          <w:lang w:val="en-US"/>
-        </w:rPr>
-        <w:t>r.Use</w:t>
-      </w:r>
-      <w:proofErr w:type="spellEnd"/>
-      <w:r>
-        <w:rPr>
-          <w:lang w:val="en-US"/>
-        </w:rPr>
-        <w:t>(Admin)</w:t>
-      </w:r>
-    </w:p>
-    <w:p>
-      <w:pPr>
-        <w:rPr>
-          <w:lang w:val="en-US"/>
-        </w:rPr>
-      </w:pPr>
-      <w:proofErr w:type="spellStart"/>
-      <w:r>
-        <w:rPr>
-          <w:lang w:val="en-US"/>
-        </w:rPr>
-        <w:t>r.Get</w:t>
-      </w:r>
-      <w:proofErr w:type="spellEnd"/>
-      <w:r>
-        <w:rPr>
-          <w:lang w:val="en-US"/>
-        </w:rPr>
-        <w:t>("/admin", ...)</w:t>
-      </w:r>
-    </w:p>
-    <w:p>
-      <w:pPr>
-        <w:rPr>
-          <w:lang w:val="en-US"/>
-        </w:rPr>
-      </w:pPr>
-    </w:p>
-    <w:p>
-      <w:pPr>
-        <w:rPr>
-          <w:lang w:val="en-US"/>
-        </w:rPr>
-      </w:pPr>
-      <w:r>
-        <w:rPr>
-          <w:rFonts w:ascii="Segoe UI Emoji" w:hAnsi="Segoe UI Emoji" w:cs="Segoe UI Emoji"/>
-        </w:rPr>
-        <w:t>✅</w:t>
-      </w:r>
-      <w:r>
-        <w:t xml:space="preserve"> Хорошо:</w:t>
-      </w:r>
-    </w:p>
-    <w:p>
-      <w:pPr>
-        <w:rPr>
-          <w:lang w:val="en-US"/>
-        </w:rPr>
-      </w:pPr>
-      <w:proofErr w:type="spellStart"/>
-      <w:r>
-        <w:rPr>
-          <w:lang w:val="en-US"/>
-        </w:rPr>
-        <w:t>r.Group</w:t>
-      </w:r>
-      <w:proofErr w:type="spellEnd"/>
-      <w:r>
-        <w:rPr>
-          <w:lang w:val="en-US"/>
-        </w:rPr>
-        <w:t>(</w:t>
-      </w:r>
-      <w:proofErr w:type="spellStart"/>
-      <w:r>
-        <w:rPr>
-          <w:lang w:val="en-US"/>
-        </w:rPr>
-        <w:t>func</w:t>
-      </w:r>
-      <w:proofErr w:type="spellEnd"/>
-      <w:r>
-        <w:rPr>
-          <w:lang w:val="en-US"/>
-        </w:rPr>
-        <w:t xml:space="preserve">(r </w:t>
-      </w:r>
-      <w:proofErr w:type="spellStart"/>
-      <w:r>
-        <w:rPr>
-          <w:lang w:val="en-US"/>
-        </w:rPr>
-        <w:t>chi.Router</w:t>
-      </w:r>
-      <w:proofErr w:type="spellEnd"/>
-      <w:r>
-        <w:rPr>
-          <w:lang w:val="en-US"/>
-        </w:rPr>
-        <w:t>) {</w:t>
-      </w:r>
-    </w:p>
-    <w:p>
-      <w:pPr>
-        <w:rPr>
-          <w:lang w:val="en-US"/>
-        </w:rPr>
-      </w:pPr>
-      <w:r>
-        <w:rPr>
-          <w:lang w:val="en-US"/>
-        </w:rPr>
-        <w:tab/>
-      </w:r>
-      <w:proofErr w:type="spellStart"/>
-      <w:r>
-        <w:rPr>
-          <w:lang w:val="en-US"/>
-        </w:rPr>
-        <w:t>r.Use</w:t>
-      </w:r>
-      <w:proofErr w:type="spellEnd"/>
-      <w:r>
-        <w:rPr>
-          <w:lang w:val="en-US"/>
-        </w:rPr>
-        <w:t>(Auth)</w:t>
-      </w:r>
-    </w:p>
-    <w:p>
-      <w:pPr>
-        <w:rPr>
-          <w:lang w:val="en-US"/>
-        </w:rPr>
-      </w:pPr>
-      <w:r>
-        <w:rPr>
-          <w:lang w:val="en-US"/>
-        </w:rPr>
-        <w:tab/>
-      </w:r>
-      <w:proofErr w:type="spellStart"/>
-      <w:r>
-        <w:rPr>
-          <w:lang w:val="en-US"/>
-        </w:rPr>
-        <w:t>r.Get</w:t>
-      </w:r>
-      <w:proofErr w:type="spellEnd"/>
-      <w:r>
-        <w:rPr>
-          <w:lang w:val="en-US"/>
-        </w:rPr>
-        <w:t>("/users", ...)</w:t>
-      </w:r>
-    </w:p>
-    <w:p>
-      <w:pPr>
-        <w:rPr>
-          <w:lang w:val="en-US"/>
-        </w:rPr>
-      </w:pPr>
-      <w:r>
-        <w:rPr>
-          <w:lang w:val="en-US"/>
-        </w:rPr>
-        <w:t>})</w:t>
-      </w:r>
-    </w:p>
-    <w:p>
-      <w:pPr>
-        <w:rPr>
-          <w:lang w:val="en-US"/>
-        </w:rPr>
-      </w:pPr>
-    </w:p>
-    <w:p>
-      <w:pPr>
-        <w:rPr>
-          <w:lang w:val="en-US"/>
-        </w:rPr>
-      </w:pPr>
-      <w:proofErr w:type="spellStart"/>
-      <w:r>
-        <w:rPr>
-          <w:lang w:val="en-US"/>
-        </w:rPr>
-        <w:t>r.Group</w:t>
-      </w:r>
-      <w:proofErr w:type="spellEnd"/>
-      <w:r>
-        <w:rPr>
-          <w:lang w:val="en-US"/>
-        </w:rPr>
-        <w:t>(</w:t>
-      </w:r>
-      <w:proofErr w:type="spellStart"/>
-      <w:r>
-        <w:rPr>
-          <w:lang w:val="en-US"/>
-        </w:rPr>
-        <w:t>func</w:t>
-      </w:r>
-      <w:proofErr w:type="spellEnd"/>
-      <w:r>
-        <w:rPr>
-          <w:lang w:val="en-US"/>
-        </w:rPr>
-        <w:t xml:space="preserve">(r </w:t>
-      </w:r>
-      <w:proofErr w:type="spellStart"/>
-      <w:r>
-        <w:rPr>
-          <w:lang w:val="en-US"/>
-        </w:rPr>
-        <w:t>chi.Router</w:t>
-      </w:r>
-      <w:proofErr w:type="spellEnd"/>
-      <w:r>
-        <w:rPr>
-          <w:lang w:val="en-US"/>
-        </w:rPr>
-        <w:t>) {</w:t>
-      </w:r>
-    </w:p>
-    <w:p>
-      <w:pPr>
-        <w:rPr>
-          <w:lang w:val="en-US"/>
-        </w:rPr>
-      </w:pPr>
-      <w:r>
-        <w:rPr>
-          <w:lang w:val="en-US"/>
-        </w:rPr>
-        <w:tab/>
-      </w:r>
-      <w:proofErr w:type="spellStart"/>
-      <w:r>
-        <w:rPr>
-          <w:lang w:val="en-US"/>
-        </w:rPr>
-        <w:t>r.Use</w:t>
-      </w:r>
-      <w:proofErr w:type="spellEnd"/>
-      <w:r>
-        <w:rPr>
-          <w:lang w:val="en-US"/>
-        </w:rPr>
-        <w:t>(Admin)</w:t>
-      </w:r>
-    </w:p>
-    <w:p>
-      <w:pPr>
-        <w:rPr>
-          <w:lang w:val="en-US"/>
-        </w:rPr>
-      </w:pPr>
-      <w:r>
-        <w:rPr>
-          <w:lang w:val="en-US"/>
-        </w:rPr>
-        <w:tab/>
-      </w:r>
-      <w:proofErr w:type="spellStart"/>
-      <w:r>
-        <w:rPr>
-          <w:lang w:val="en-US"/>
-        </w:rPr>
-        <w:t>r.Get</w:t>
-      </w:r>
-      <w:proofErr w:type="spellEnd"/>
+      <w:proofErr w:type="gramEnd"/>
       <w:r>
         <w:rPr>
           <w:lang w:val="en-US"/>
@@ -2548,6 +2793,7 @@
         <w:rPr>
           <w:b/>
           <w:bCs/>
+          <w:lang w:val="en-US"/>
         </w:rPr>
       </w:pPr>
       <w:r>
@@ -2555,70 +2801,117 @@
           <w:b/>
           <w:bCs/>
         </w:rPr>
-        <w:t>Коротко (запомни)</w:t>
-      </w:r>
-    </w:p>
-    <w:p>
-      <w:pPr>
+        <w:t>Коротко</w:t>
+      </w:r>
+      <w:r>
         <w:rPr>
           <w:b/>
           <w:bCs/>
           <w:lang w:val="en-US"/>
         </w:rPr>
-      </w:pPr>
+        <w:t xml:space="preserve"> (</w:t>
+      </w:r>
       <w:r>
         <w:rPr>
           <w:b/>
           <w:bCs/>
         </w:rPr>
-        <w:t xml:space="preserve">Group — для </w:t>
-      </w:r>
-      <w:proofErr w:type="spellStart"/>
+        <w:t>запомни</w:t>
+      </w:r>
       <w:r>
         <w:rPr>
           <w:b/>
           <w:bCs/>
-        </w:rPr>
-        <w:t>middleware</w:t>
-      </w:r>
-      <w:proofErr w:type="spellEnd"/>
-      <w:r>
+          <w:lang w:val="en-US"/>
+        </w:rPr>
+        <w:t>)</w:t>
+      </w:r>
+    </w:p>
+    <w:p>
+      <w:pPr>
         <w:rPr>
           <w:b/>
           <w:bCs/>
-        </w:rPr>
-        <w:t xml:space="preserve"> и логики, </w:t>
-      </w:r>
-      <w:proofErr w:type="spellStart"/>
+          <w:lang w:val="en-US"/>
+        </w:rPr>
+      </w:pPr>
       <w:r>
         <w:rPr>
           <w:b/>
           <w:bCs/>
-        </w:rPr>
-        <w:t>Route</w:t>
-      </w:r>
-      <w:proofErr w:type="spellEnd"/>
+          <w:lang w:val="en-US"/>
+        </w:rPr>
+        <w:t xml:space="preserve">Group — </w:t>
+      </w:r>
       <w:r>
         <w:rPr>
           <w:b/>
           <w:bCs/>
         </w:rPr>
-        <w:t xml:space="preserve"> — для URL</w:t>
-      </w:r>
-    </w:p>
-    <w:p>
-      <w:pPr>
-        <w:rPr>
-          <w:lang w:val="en-US"/>
-        </w:rPr>
-      </w:pPr>
-      <w:r>
-        <w:t xml:space="preserve">Они часто используются </w:t>
+        <w:t>для</w:t>
       </w:r>
       <w:r>
         <w:rPr>
           <w:b/>
           <w:bCs/>
+          <w:lang w:val="en-US"/>
+        </w:rPr>
+        <w:t xml:space="preserve"> middleware </w:t>
+      </w:r>
+      <w:r>
+        <w:rPr>
+          <w:b/>
+          <w:bCs/>
+        </w:rPr>
+        <w:t>и</w:t>
+      </w:r>
+      <w:r>
+        <w:rPr>
+          <w:b/>
+          <w:bCs/>
+          <w:lang w:val="en-US"/>
+        </w:rPr>
+        <w:t xml:space="preserve"> </w:t>
+      </w:r>
+      <w:r>
+        <w:rPr>
+          <w:b/>
+          <w:bCs/>
+        </w:rPr>
+        <w:t>логики</w:t>
+      </w:r>
+      <w:r>
+        <w:rPr>
+          <w:b/>
+          <w:bCs/>
+          <w:lang w:val="en-US"/>
+        </w:rPr>
+        <w:t xml:space="preserve">, Route — </w:t>
+      </w:r>
+      <w:r>
+        <w:rPr>
+          <w:b/>
+          <w:bCs/>
+        </w:rPr>
+        <w:t>для</w:t>
+      </w:r>
+      <w:r>
+        <w:rPr>
+          <w:b/>
+          <w:bCs/>
+          <w:lang w:val="en-US"/>
+        </w:rPr>
+        <w:t xml:space="preserve"> URL</w:t>
+      </w:r>
+    </w:p>
+    <w:p>
+      <w:r>
+        <w:t xml:space="preserve">Они часто используются </w:t>
+      </w:r>
+      <w:r>
+        <w:rPr>
+          <w:b/>
+          <w:bCs/>
         </w:rPr>
         <w:t>вместе</w:t>
       </w:r>
@@ -2627,12 +2920,208 @@
       </w:r>
     </w:p>
     <w:p>
-      <w:pPr>
-        <w:rPr>
-          <w:lang w:val="en-US"/>
-        </w:rPr>
-      </w:pPr>
-      <w:proofErr w:type="spellStart"/>
+      <w:proofErr w:type="gramStart"/>
+      <w:r>
+        <w:rPr>
+          <w:lang w:val="en-US"/>
+        </w:rPr>
+        <w:t>r</w:t>
+      </w:r>
+      <w:r>
+        <w:t>.</w:t>
+      </w:r>
+      <w:r>
+        <w:rPr>
+          <w:lang w:val="en-US"/>
+        </w:rPr>
+        <w:t>Route</w:t>
+      </w:r>
+      <w:proofErr w:type="gramEnd"/>
+      <w:r>
+        <w:t>("/</w:t>
+      </w:r>
+      <w:proofErr w:type="spellStart"/>
+      <w:r>
+        <w:rPr>
+          <w:lang w:val="en-US"/>
+        </w:rPr>
+        <w:t>api</w:t>
+      </w:r>
+      <w:proofErr w:type="spellEnd"/>
+      <w:r>
+        <w:t>/</w:t>
+      </w:r>
+      <w:r>
+        <w:rPr>
+          <w:lang w:val="en-US"/>
+        </w:rPr>
+        <w:t>v</w:t>
+      </w:r>
+      <w:r>
+        <w:t xml:space="preserve">1", </w:t>
+      </w:r>
+      <w:proofErr w:type="spellStart"/>
+      <w:proofErr w:type="gramStart"/>
+      <w:r>
+        <w:rPr>
+          <w:lang w:val="en-US"/>
+        </w:rPr>
+        <w:t>func</w:t>
+      </w:r>
+      <w:proofErr w:type="spellEnd"/>
+      <w:r>
+        <w:t>(</w:t>
+      </w:r>
+      <w:proofErr w:type="gramEnd"/>
+      <w:r>
+        <w:rPr>
+          <w:lang w:val="en-US"/>
+        </w:rPr>
+        <w:t>r</w:t>
+      </w:r>
+      <w:r>
+        <w:t xml:space="preserve"> </w:t>
+      </w:r>
+      <w:proofErr w:type="gramStart"/>
+      <w:r>
+        <w:rPr>
+          <w:lang w:val="en-US"/>
+        </w:rPr>
+        <w:t>chi</w:t>
+      </w:r>
+      <w:r>
+        <w:t>.</w:t>
+      </w:r>
+      <w:r>
+        <w:rPr>
+          <w:lang w:val="en-US"/>
+        </w:rPr>
+        <w:t>Router</w:t>
+      </w:r>
+      <w:proofErr w:type="gramEnd"/>
+      <w:r>
+        <w:t>) {</w:t>
+      </w:r>
+    </w:p>
+    <w:p>
+      <w:pPr>
+        <w:rPr>
+          <w:lang w:val="en-US"/>
+        </w:rPr>
+      </w:pPr>
+      <w:r>
+        <w:tab/>
+      </w:r>
+      <w:proofErr w:type="spellStart"/>
+      <w:proofErr w:type="gramStart"/>
+      <w:r>
+        <w:rPr>
+          <w:lang w:val="en-US"/>
+        </w:rPr>
+        <w:t>r.Group</w:t>
+      </w:r>
+      <w:proofErr w:type="spellEnd"/>
+      <w:proofErr w:type="gramEnd"/>
+      <w:r>
+        <w:rPr>
+          <w:lang w:val="en-US"/>
+        </w:rPr>
+        <w:t>(</w:t>
+      </w:r>
+      <w:proofErr w:type="spellStart"/>
+      <w:proofErr w:type="gramStart"/>
+      <w:r>
+        <w:rPr>
+          <w:lang w:val="en-US"/>
+        </w:rPr>
+        <w:t>func</w:t>
+      </w:r>
+      <w:proofErr w:type="spellEnd"/>
+      <w:r>
+        <w:rPr>
+          <w:lang w:val="en-US"/>
+        </w:rPr>
+        <w:t>(</w:t>
+      </w:r>
+      <w:proofErr w:type="gramEnd"/>
+      <w:r>
+        <w:rPr>
+          <w:lang w:val="en-US"/>
+        </w:rPr>
+        <w:t xml:space="preserve">r </w:t>
+      </w:r>
+      <w:proofErr w:type="spellStart"/>
+      <w:proofErr w:type="gramStart"/>
+      <w:r>
+        <w:rPr>
+          <w:lang w:val="en-US"/>
+        </w:rPr>
+        <w:t>chi.Router</w:t>
+      </w:r>
+      <w:proofErr w:type="spellEnd"/>
+      <w:proofErr w:type="gramEnd"/>
+      <w:r>
+        <w:rPr>
+          <w:lang w:val="en-US"/>
+        </w:rPr>
+        <w:t>) {</w:t>
+      </w:r>
+    </w:p>
+    <w:p>
+      <w:pPr>
+        <w:rPr>
+          <w:lang w:val="en-US"/>
+        </w:rPr>
+      </w:pPr>
+      <w:r>
+        <w:rPr>
+          <w:lang w:val="en-US"/>
+        </w:rPr>
+        <w:tab/>
+      </w:r>
+      <w:r>
+        <w:rPr>
+          <w:lang w:val="en-US"/>
+        </w:rPr>
+        <w:tab/>
+      </w:r>
+      <w:proofErr w:type="spellStart"/>
+      <w:proofErr w:type="gramStart"/>
+      <w:r>
+        <w:rPr>
+          <w:lang w:val="en-US"/>
+        </w:rPr>
+        <w:t>r.Use</w:t>
+      </w:r>
+      <w:proofErr w:type="spellEnd"/>
+      <w:proofErr w:type="gramEnd"/>
+      <w:r>
+        <w:rPr>
+          <w:lang w:val="en-US"/>
+        </w:rPr>
+        <w:t>(Auth)</w:t>
+      </w:r>
+    </w:p>
+    <w:p>
+      <w:pPr>
+        <w:rPr>
+          <w:lang w:val="en-US"/>
+        </w:rPr>
+      </w:pPr>
+      <w:r>
+        <w:rPr>
+          <w:lang w:val="en-US"/>
+        </w:rPr>
+        <w:tab/>
+      </w:r>
+      <w:r>
+        <w:rPr>
+          <w:lang w:val="en-US"/>
+        </w:rPr>
+        <w:tab/>
+      </w:r>
+      <w:proofErr w:type="spellStart"/>
+      <w:proofErr w:type="gramStart"/>
       <w:r>
         <w:rPr>
           <w:lang w:val="en-US"/>
@@ -2640,6 +3129,62 @@
         <w:t>r.Route</w:t>
       </w:r>
       <w:proofErr w:type="spellEnd"/>
+      <w:proofErr w:type="gramEnd"/>
+      <w:r>
+        <w:rPr>
+          <w:lang w:val="en-US"/>
+        </w:rPr>
+        <w:t>("/products", ...)</w:t>
+      </w:r>
+    </w:p>
+    <w:p>
+      <w:r>
+        <w:rPr>
+          <w:lang w:val="en-US"/>
+        </w:rPr>
+        <w:tab/>
+      </w:r>
+      <w:r>
+        <w:t>})</w:t>
+      </w:r>
+    </w:p>
+    <w:p>
+      <w:r>
+        <w:t>})</w:t>
+      </w:r>
+    </w:p>
+    <w:p/>
+    <w:p>
+      <w:r>
+        <w:t xml:space="preserve">Хороший </w:t>
+      </w:r>
+      <w:proofErr w:type="spellStart"/>
+      <w:r>
+        <w:t>фаргмент</w:t>
+      </w:r>
+      <w:proofErr w:type="spellEnd"/>
+    </w:p>
+    <w:p>
+      <w:r>
+        <w:t>Вариант 1 — убрать Group вообще</w:t>
+      </w:r>
+    </w:p>
+    <w:p>
+      <w:pPr>
+        <w:rPr>
+          <w:lang w:val="en-US"/>
+        </w:rPr>
+      </w:pPr>
+      <w:proofErr w:type="spellStart"/>
+      <w:proofErr w:type="gramStart"/>
+      <w:r>
+        <w:rPr>
+          <w:lang w:val="en-US"/>
+        </w:rPr>
+        <w:t>router.Route</w:t>
+      </w:r>
+      <w:proofErr w:type="spellEnd"/>
+      <w:proofErr w:type="gramEnd"/>
       <w:r>
         <w:rPr>
           <w:lang w:val="en-US"/>
@@ -2661,6 +3206,7 @@
         <w:t xml:space="preserve">/v1", </w:t>
       </w:r>
       <w:proofErr w:type="spellStart"/>
+      <w:proofErr w:type="gramStart"/>
       <w:r>
         <w:rPr>
           <w:lang w:val="en-US"/>
@@ -2672,9 +3218,17 @@
         <w:rPr>
           <w:lang w:val="en-US"/>
         </w:rPr>
-        <w:t xml:space="preserve">(r </w:t>
-      </w:r>
-      <w:proofErr w:type="spellStart"/>
+        <w:t>(</w:t>
+      </w:r>
+      <w:proofErr w:type="gramEnd"/>
+      <w:r>
+        <w:rPr>
+          <w:lang w:val="en-US"/>
+        </w:rPr>
+        <w:t xml:space="preserve">r </w:t>
+      </w:r>
+      <w:proofErr w:type="spellStart"/>
+      <w:proofErr w:type="gramStart"/>
       <w:r>
         <w:rPr>
           <w:lang w:val="en-US"/>
@@ -2682,6 +3236,7 @@
         <w:t>chi.Router</w:t>
       </w:r>
       <w:proofErr w:type="spellEnd"/>
+      <w:proofErr w:type="gramEnd"/>
       <w:r>
         <w:rPr>
           <w:lang w:val="en-US"/>
@@ -2695,13 +3250,825 @@
           <w:lang w:val="en-US"/>
         </w:rPr>
       </w:pPr>
-      <w:r>
-        <w:rPr>
-          <w:lang w:val="en-US"/>
-        </w:rPr>
-        <w:tab/>
-      </w:r>
-      <w:proofErr w:type="spellStart"/>
+    </w:p>
+    <w:p>
+      <w:pPr>
+        <w:rPr>
+          <w:lang w:val="en-US"/>
+        </w:rPr>
+      </w:pPr>
+      <w:r>
+        <w:rPr>
+          <w:lang w:val="en-US"/>
+        </w:rPr>
+        <w:tab/>
+      </w:r>
+      <w:proofErr w:type="spellStart"/>
+      <w:proofErr w:type="gramStart"/>
+      <w:r>
+        <w:rPr>
+          <w:lang w:val="en-US"/>
+        </w:rPr>
+        <w:t>r.Route</w:t>
+      </w:r>
+      <w:proofErr w:type="spellEnd"/>
+      <w:proofErr w:type="gramEnd"/>
+      <w:r>
+        <w:rPr>
+          <w:lang w:val="en-US"/>
+        </w:rPr>
+        <w:t xml:space="preserve">("/auth", </w:t>
+      </w:r>
+      <w:proofErr w:type="spellStart"/>
+      <w:proofErr w:type="gramStart"/>
+      <w:r>
+        <w:rPr>
+          <w:lang w:val="en-US"/>
+        </w:rPr>
+        <w:t>func</w:t>
+      </w:r>
+      <w:proofErr w:type="spellEnd"/>
+      <w:r>
+        <w:rPr>
+          <w:lang w:val="en-US"/>
+        </w:rPr>
+        <w:t>(</w:t>
+      </w:r>
+      <w:proofErr w:type="gramEnd"/>
+      <w:r>
+        <w:rPr>
+          <w:lang w:val="en-US"/>
+        </w:rPr>
+        <w:t xml:space="preserve">r </w:t>
+      </w:r>
+      <w:proofErr w:type="spellStart"/>
+      <w:proofErr w:type="gramStart"/>
+      <w:r>
+        <w:rPr>
+          <w:lang w:val="en-US"/>
+        </w:rPr>
+        <w:t>chi.Router</w:t>
+      </w:r>
+      <w:proofErr w:type="spellEnd"/>
+      <w:r>
+        <w:rPr>
+          <w:lang w:val="en-US"/>
+        </w:rPr>
+        <w:t>) {</w:t>
+      </w:r>
+      <w:proofErr w:type="gramEnd"/>
+    </w:p>
+    <w:p>
+      <w:pPr>
+        <w:rPr>
+          <w:lang w:val="en-US"/>
+        </w:rPr>
+      </w:pPr>
+      <w:r>
+        <w:rPr>
+          <w:lang w:val="en-US"/>
+        </w:rPr>
+        <w:tab/>
+      </w:r>
+      <w:r>
+        <w:rPr>
+          <w:lang w:val="en-US"/>
+        </w:rPr>
+        <w:tab/>
+      </w:r>
+      <w:proofErr w:type="spellStart"/>
+      <w:proofErr w:type="gramStart"/>
+      <w:r>
+        <w:rPr>
+          <w:lang w:val="en-US"/>
+        </w:rPr>
+        <w:t>r.Post</w:t>
+      </w:r>
+      <w:proofErr w:type="spellEnd"/>
+      <w:proofErr w:type="gramEnd"/>
+      <w:r>
+        <w:rPr>
+          <w:lang w:val="en-US"/>
+        </w:rPr>
+        <w:t xml:space="preserve">("/signup", </w:t>
+      </w:r>
+      <w:proofErr w:type="spellStart"/>
+      <w:r>
+        <w:rPr>
+          <w:lang w:val="en-US"/>
+        </w:rPr>
+        <w:t>authController.SignUp</w:t>
+      </w:r>
+      <w:proofErr w:type="spellEnd"/>
+      <w:r>
+        <w:rPr>
+          <w:lang w:val="en-US"/>
+        </w:rPr>
+        <w:t>)</w:t>
+      </w:r>
+    </w:p>
+    <w:p>
+      <w:pPr>
+        <w:rPr>
+          <w:lang w:val="en-US"/>
+        </w:rPr>
+      </w:pPr>
+      <w:r>
+        <w:rPr>
+          <w:lang w:val="en-US"/>
+        </w:rPr>
+        <w:tab/>
+      </w:r>
+      <w:r>
+        <w:rPr>
+          <w:lang w:val="en-US"/>
+        </w:rPr>
+        <w:tab/>
+      </w:r>
+      <w:proofErr w:type="spellStart"/>
+      <w:proofErr w:type="gramStart"/>
+      <w:r>
+        <w:rPr>
+          <w:lang w:val="en-US"/>
+        </w:rPr>
+        <w:t>r.Post</w:t>
+      </w:r>
+      <w:proofErr w:type="spellEnd"/>
+      <w:proofErr w:type="gramEnd"/>
+      <w:r>
+        <w:rPr>
+          <w:lang w:val="en-US"/>
+        </w:rPr>
+        <w:t>("/</w:t>
+      </w:r>
+      <w:proofErr w:type="spellStart"/>
+      <w:r>
+        <w:rPr>
+          <w:lang w:val="en-US"/>
+        </w:rPr>
+        <w:t>signin</w:t>
+      </w:r>
+      <w:proofErr w:type="spellEnd"/>
+      <w:r>
+        <w:rPr>
+          <w:lang w:val="en-US"/>
+        </w:rPr>
+        <w:t xml:space="preserve">", </w:t>
+      </w:r>
+      <w:proofErr w:type="spellStart"/>
+      <w:r>
+        <w:rPr>
+          <w:lang w:val="en-US"/>
+        </w:rPr>
+        <w:t>authController.SignIn</w:t>
+      </w:r>
+      <w:proofErr w:type="spellEnd"/>
+      <w:r>
+        <w:rPr>
+          <w:lang w:val="en-US"/>
+        </w:rPr>
+        <w:t>)</w:t>
+      </w:r>
+    </w:p>
+    <w:p>
+      <w:pPr>
+        <w:rPr>
+          <w:lang w:val="en-US"/>
+        </w:rPr>
+      </w:pPr>
+      <w:r>
+        <w:rPr>
+          <w:lang w:val="en-US"/>
+        </w:rPr>
+        <w:tab/>
+        <w:t>})</w:t>
+      </w:r>
+    </w:p>
+    <w:p>
+      <w:pPr>
+        <w:rPr>
+          <w:lang w:val="en-US"/>
+        </w:rPr>
+      </w:pPr>
+    </w:p>
+    <w:p>
+      <w:pPr>
+        <w:rPr>
+          <w:lang w:val="en-US"/>
+        </w:rPr>
+      </w:pPr>
+      <w:r>
+        <w:rPr>
+          <w:lang w:val="en-US"/>
+        </w:rPr>
+        <w:tab/>
+      </w:r>
+      <w:proofErr w:type="spellStart"/>
+      <w:proofErr w:type="gramStart"/>
+      <w:r>
+        <w:rPr>
+          <w:lang w:val="en-US"/>
+        </w:rPr>
+        <w:t>r.Route</w:t>
+      </w:r>
+      <w:proofErr w:type="spellEnd"/>
+      <w:proofErr w:type="gramEnd"/>
+      <w:r>
+        <w:rPr>
+          <w:lang w:val="en-US"/>
+        </w:rPr>
+        <w:t xml:space="preserve">("/user", </w:t>
+      </w:r>
+      <w:proofErr w:type="spellStart"/>
+      <w:proofErr w:type="gramStart"/>
+      <w:r>
+        <w:rPr>
+          <w:lang w:val="en-US"/>
+        </w:rPr>
+        <w:t>func</w:t>
+      </w:r>
+      <w:proofErr w:type="spellEnd"/>
+      <w:r>
+        <w:rPr>
+          <w:lang w:val="en-US"/>
+        </w:rPr>
+        <w:t>(</w:t>
+      </w:r>
+      <w:proofErr w:type="gramEnd"/>
+      <w:r>
+        <w:rPr>
+          <w:lang w:val="en-US"/>
+        </w:rPr>
+        <w:t xml:space="preserve">r </w:t>
+      </w:r>
+      <w:proofErr w:type="spellStart"/>
+      <w:proofErr w:type="gramStart"/>
+      <w:r>
+        <w:rPr>
+          <w:lang w:val="en-US"/>
+        </w:rPr>
+        <w:t>chi.Router</w:t>
+      </w:r>
+      <w:proofErr w:type="spellEnd"/>
+      <w:r>
+        <w:rPr>
+          <w:lang w:val="en-US"/>
+        </w:rPr>
+        <w:t>) {</w:t>
+      </w:r>
+      <w:proofErr w:type="gramEnd"/>
+    </w:p>
+    <w:p>
+      <w:pPr>
+        <w:rPr>
+          <w:lang w:val="en-US"/>
+        </w:rPr>
+      </w:pPr>
+      <w:r>
+        <w:rPr>
+          <w:lang w:val="en-US"/>
+        </w:rPr>
+        <w:tab/>
+      </w:r>
+      <w:r>
+        <w:rPr>
+          <w:lang w:val="en-US"/>
+        </w:rPr>
+        <w:tab/>
+      </w:r>
+      <w:proofErr w:type="spellStart"/>
+      <w:proofErr w:type="gramStart"/>
+      <w:r>
+        <w:rPr>
+          <w:lang w:val="en-US"/>
+        </w:rPr>
+        <w:t>r.Use</w:t>
+      </w:r>
+      <w:proofErr w:type="spellEnd"/>
+      <w:proofErr w:type="gramEnd"/>
+      <w:r>
+        <w:rPr>
+          <w:lang w:val="en-US"/>
+        </w:rPr>
+        <w:t>(</w:t>
+      </w:r>
+      <w:proofErr w:type="spellStart"/>
+      <w:proofErr w:type="gramStart"/>
+      <w:r>
+        <w:rPr>
+          <w:lang w:val="en-US"/>
+        </w:rPr>
+        <w:t>middleware.BasicAuth</w:t>
+      </w:r>
+      <w:proofErr w:type="spellEnd"/>
+      <w:proofErr w:type="gramEnd"/>
+      <w:r>
+        <w:rPr>
+          <w:lang w:val="en-US"/>
+        </w:rPr>
+        <w:t>("user-area", map[string]</w:t>
+      </w:r>
+      <w:proofErr w:type="gramStart"/>
+      <w:r>
+        <w:rPr>
+          <w:lang w:val="en-US"/>
+        </w:rPr>
+        <w:t>string{</w:t>
+      </w:r>
+      <w:proofErr w:type="gramEnd"/>
+    </w:p>
+    <w:p>
+      <w:pPr>
+        <w:rPr>
+          <w:lang w:val="en-US"/>
+        </w:rPr>
+      </w:pPr>
+      <w:r>
+        <w:rPr>
+          <w:lang w:val="en-US"/>
+        </w:rPr>
+        <w:tab/>
+      </w:r>
+      <w:r>
+        <w:rPr>
+          <w:lang w:val="en-US"/>
+        </w:rPr>
+        <w:tab/>
+      </w:r>
+      <w:r>
+        <w:rPr>
+          <w:lang w:val="en-US"/>
+        </w:rPr>
+        <w:tab/>
+        <w:t>"admin": "admin",</w:t>
+      </w:r>
+    </w:p>
+    <w:p>
+      <w:pPr>
+        <w:rPr>
+          <w:lang w:val="en-US"/>
+        </w:rPr>
+      </w:pPr>
+      <w:r>
+        <w:rPr>
+          <w:lang w:val="en-US"/>
+        </w:rPr>
+        <w:tab/>
+      </w:r>
+      <w:r>
+        <w:rPr>
+          <w:lang w:val="en-US"/>
+        </w:rPr>
+        <w:tab/>
+        <w:t>}))</w:t>
+      </w:r>
+    </w:p>
+    <w:p>
+      <w:pPr>
+        <w:rPr>
+          <w:lang w:val="en-US"/>
+        </w:rPr>
+      </w:pPr>
+    </w:p>
+    <w:p>
+      <w:pPr>
+        <w:rPr>
+          <w:lang w:val="en-US"/>
+        </w:rPr>
+      </w:pPr>
+      <w:r>
+        <w:rPr>
+          <w:lang w:val="en-US"/>
+        </w:rPr>
+        <w:lastRenderedPageBreak/>
+        <w:tab/>
+      </w:r>
+      <w:r>
+        <w:rPr>
+          <w:lang w:val="en-US"/>
+        </w:rPr>
+        <w:tab/>
+      </w:r>
+      <w:proofErr w:type="spellStart"/>
+      <w:proofErr w:type="gramStart"/>
+      <w:r>
+        <w:rPr>
+          <w:lang w:val="en-US"/>
+        </w:rPr>
+        <w:t>r.Get</w:t>
+      </w:r>
+      <w:proofErr w:type="spellEnd"/>
+      <w:proofErr w:type="gramEnd"/>
+      <w:r>
+        <w:rPr>
+          <w:lang w:val="en-US"/>
+        </w:rPr>
+        <w:t xml:space="preserve">("/", </w:t>
+      </w:r>
+      <w:proofErr w:type="spellStart"/>
+      <w:r>
+        <w:rPr>
+          <w:lang w:val="en-US"/>
+        </w:rPr>
+        <w:t>userController.GetById</w:t>
+      </w:r>
+      <w:proofErr w:type="spellEnd"/>
+      <w:r>
+        <w:rPr>
+          <w:lang w:val="en-US"/>
+        </w:rPr>
+        <w:t>)</w:t>
+      </w:r>
+    </w:p>
+    <w:p>
+      <w:pPr>
+        <w:rPr>
+          <w:lang w:val="en-US"/>
+        </w:rPr>
+      </w:pPr>
+      <w:r>
+        <w:rPr>
+          <w:lang w:val="en-US"/>
+        </w:rPr>
+        <w:tab/>
+      </w:r>
+      <w:r>
+        <w:rPr>
+          <w:lang w:val="en-US"/>
+        </w:rPr>
+        <w:tab/>
+      </w:r>
+      <w:proofErr w:type="spellStart"/>
+      <w:proofErr w:type="gramStart"/>
+      <w:r>
+        <w:rPr>
+          <w:lang w:val="en-US"/>
+        </w:rPr>
+        <w:t>r.Put</w:t>
+      </w:r>
+      <w:proofErr w:type="spellEnd"/>
+      <w:proofErr w:type="gramEnd"/>
+      <w:r>
+        <w:rPr>
+          <w:lang w:val="en-US"/>
+        </w:rPr>
+        <w:t xml:space="preserve">("/", </w:t>
+      </w:r>
+      <w:proofErr w:type="spellStart"/>
+      <w:r>
+        <w:rPr>
+          <w:lang w:val="en-US"/>
+        </w:rPr>
+        <w:t>userController.UpdateById</w:t>
+      </w:r>
+      <w:proofErr w:type="spellEnd"/>
+      <w:r>
+        <w:rPr>
+          <w:lang w:val="en-US"/>
+        </w:rPr>
+        <w:t>)</w:t>
+      </w:r>
+    </w:p>
+    <w:p>
+      <w:pPr>
+        <w:rPr>
+          <w:lang w:val="en-US"/>
+        </w:rPr>
+      </w:pPr>
+      <w:r>
+        <w:rPr>
+          <w:lang w:val="en-US"/>
+        </w:rPr>
+        <w:tab/>
+      </w:r>
+      <w:r>
+        <w:rPr>
+          <w:lang w:val="en-US"/>
+        </w:rPr>
+        <w:tab/>
+      </w:r>
+      <w:proofErr w:type="spellStart"/>
+      <w:proofErr w:type="gramStart"/>
+      <w:r>
+        <w:rPr>
+          <w:lang w:val="en-US"/>
+        </w:rPr>
+        <w:t>r.Delete</w:t>
+      </w:r>
+      <w:proofErr w:type="spellEnd"/>
+      <w:proofErr w:type="gramEnd"/>
+      <w:r>
+        <w:rPr>
+          <w:lang w:val="en-US"/>
+        </w:rPr>
+        <w:t xml:space="preserve">("/", </w:t>
+      </w:r>
+      <w:proofErr w:type="spellStart"/>
+      <w:r>
+        <w:rPr>
+          <w:lang w:val="en-US"/>
+        </w:rPr>
+        <w:t>userController.DeleteById</w:t>
+      </w:r>
+      <w:proofErr w:type="spellEnd"/>
+      <w:r>
+        <w:rPr>
+          <w:lang w:val="en-US"/>
+        </w:rPr>
+        <w:t>)</w:t>
+      </w:r>
+    </w:p>
+    <w:p>
+      <w:r>
+        <w:rPr>
+          <w:lang w:val="en-US"/>
+        </w:rPr>
+        <w:tab/>
+      </w:r>
+      <w:r>
+        <w:t>})</w:t>
+      </w:r>
+    </w:p>
+    <w:p>
+      <w:r>
+        <w:t>})</w:t>
+      </w:r>
+    </w:p>
+    <w:p/>
+    <w:p/>
+    <w:p>
+      <w:r>
+        <w:t>Вариант 2 — использовать Group по назначению</w:t>
+      </w:r>
+    </w:p>
+    <w:p>
+      <w:pPr>
+        <w:rPr>
+          <w:lang w:val="en-US"/>
+        </w:rPr>
+      </w:pPr>
+      <w:proofErr w:type="spellStart"/>
+      <w:proofErr w:type="gramStart"/>
+      <w:r>
+        <w:rPr>
+          <w:lang w:val="en-US"/>
+        </w:rPr>
+        <w:t>router.Route</w:t>
+      </w:r>
+      <w:proofErr w:type="spellEnd"/>
+      <w:proofErr w:type="gramEnd"/>
+      <w:r>
+        <w:rPr>
+          <w:lang w:val="en-US"/>
+        </w:rPr>
+        <w:t>("/</w:t>
+      </w:r>
+      <w:proofErr w:type="spellStart"/>
+      <w:r>
+        <w:rPr>
+          <w:lang w:val="en-US"/>
+        </w:rPr>
+        <w:t>api</w:t>
+      </w:r>
+      <w:proofErr w:type="spellEnd"/>
+      <w:r>
+        <w:rPr>
+          <w:lang w:val="en-US"/>
+        </w:rPr>
+        <w:t xml:space="preserve">/v1", </w:t>
+      </w:r>
+      <w:proofErr w:type="spellStart"/>
+      <w:proofErr w:type="gramStart"/>
+      <w:r>
+        <w:rPr>
+          <w:lang w:val="en-US"/>
+        </w:rPr>
+        <w:t>func</w:t>
+      </w:r>
+      <w:proofErr w:type="spellEnd"/>
+      <w:r>
+        <w:rPr>
+          <w:lang w:val="en-US"/>
+        </w:rPr>
+        <w:t>(</w:t>
+      </w:r>
+      <w:proofErr w:type="gramEnd"/>
+      <w:r>
+        <w:rPr>
+          <w:lang w:val="en-US"/>
+        </w:rPr>
+        <w:t xml:space="preserve">r </w:t>
+      </w:r>
+      <w:proofErr w:type="spellStart"/>
+      <w:proofErr w:type="gramStart"/>
+      <w:r>
+        <w:rPr>
+          <w:lang w:val="en-US"/>
+        </w:rPr>
+        <w:t>chi.Router</w:t>
+      </w:r>
+      <w:proofErr w:type="spellEnd"/>
+      <w:proofErr w:type="gramEnd"/>
+      <w:r>
+        <w:rPr>
+          <w:lang w:val="en-US"/>
+        </w:rPr>
+        <w:t>) {</w:t>
+      </w:r>
+    </w:p>
+    <w:p>
+      <w:pPr>
+        <w:rPr>
+          <w:lang w:val="en-US"/>
+        </w:rPr>
+      </w:pPr>
+    </w:p>
+    <w:p>
+      <w:pPr>
+        <w:rPr>
+          <w:lang w:val="en-US"/>
+        </w:rPr>
+      </w:pPr>
+      <w:r>
+        <w:rPr>
+          <w:lang w:val="en-US"/>
+        </w:rPr>
+        <w:tab/>
+      </w:r>
+      <w:proofErr w:type="spellStart"/>
+      <w:proofErr w:type="gramStart"/>
+      <w:r>
+        <w:rPr>
+          <w:lang w:val="en-US"/>
+        </w:rPr>
+        <w:t>r.Route</w:t>
+      </w:r>
+      <w:proofErr w:type="spellEnd"/>
+      <w:proofErr w:type="gramEnd"/>
+      <w:r>
+        <w:rPr>
+          <w:lang w:val="en-US"/>
+        </w:rPr>
+        <w:t xml:space="preserve">("/auth", </w:t>
+      </w:r>
+      <w:proofErr w:type="spellStart"/>
+      <w:proofErr w:type="gramStart"/>
+      <w:r>
+        <w:rPr>
+          <w:lang w:val="en-US"/>
+        </w:rPr>
+        <w:t>func</w:t>
+      </w:r>
+      <w:proofErr w:type="spellEnd"/>
+      <w:r>
+        <w:rPr>
+          <w:lang w:val="en-US"/>
+        </w:rPr>
+        <w:t>(</w:t>
+      </w:r>
+      <w:proofErr w:type="gramEnd"/>
+      <w:r>
+        <w:rPr>
+          <w:lang w:val="en-US"/>
+        </w:rPr>
+        <w:t xml:space="preserve">r </w:t>
+      </w:r>
+      <w:proofErr w:type="spellStart"/>
+      <w:proofErr w:type="gramStart"/>
+      <w:r>
+        <w:rPr>
+          <w:lang w:val="en-US"/>
+        </w:rPr>
+        <w:t>chi.Router</w:t>
+      </w:r>
+      <w:proofErr w:type="spellEnd"/>
+      <w:r>
+        <w:rPr>
+          <w:lang w:val="en-US"/>
+        </w:rPr>
+        <w:t>) {</w:t>
+      </w:r>
+      <w:proofErr w:type="gramEnd"/>
+    </w:p>
+    <w:p>
+      <w:pPr>
+        <w:rPr>
+          <w:lang w:val="en-US"/>
+        </w:rPr>
+      </w:pPr>
+      <w:r>
+        <w:rPr>
+          <w:lang w:val="en-US"/>
+        </w:rPr>
+        <w:tab/>
+      </w:r>
+      <w:r>
+        <w:rPr>
+          <w:lang w:val="en-US"/>
+        </w:rPr>
+        <w:tab/>
+      </w:r>
+      <w:proofErr w:type="spellStart"/>
+      <w:proofErr w:type="gramStart"/>
+      <w:r>
+        <w:rPr>
+          <w:lang w:val="en-US"/>
+        </w:rPr>
+        <w:t>r.Post</w:t>
+      </w:r>
+      <w:proofErr w:type="spellEnd"/>
+      <w:proofErr w:type="gramEnd"/>
+      <w:r>
+        <w:rPr>
+          <w:lang w:val="en-US"/>
+        </w:rPr>
+        <w:t>("/signup", ...)</w:t>
+      </w:r>
+    </w:p>
+    <w:p>
+      <w:pPr>
+        <w:rPr>
+          <w:lang w:val="en-US"/>
+        </w:rPr>
+      </w:pPr>
+      <w:r>
+        <w:rPr>
+          <w:lang w:val="en-US"/>
+        </w:rPr>
+        <w:tab/>
+      </w:r>
+      <w:r>
+        <w:rPr>
+          <w:lang w:val="en-US"/>
+        </w:rPr>
+        <w:tab/>
+      </w:r>
+      <w:proofErr w:type="spellStart"/>
+      <w:proofErr w:type="gramStart"/>
+      <w:r>
+        <w:rPr>
+          <w:lang w:val="en-US"/>
+        </w:rPr>
+        <w:t>r.Post</w:t>
+      </w:r>
+      <w:proofErr w:type="spellEnd"/>
+      <w:proofErr w:type="gramEnd"/>
+      <w:r>
+        <w:rPr>
+          <w:lang w:val="en-US"/>
+        </w:rPr>
+        <w:t>("/</w:t>
+      </w:r>
+      <w:proofErr w:type="spellStart"/>
+      <w:r>
+        <w:rPr>
+          <w:lang w:val="en-US"/>
+        </w:rPr>
+        <w:t>signin</w:t>
+      </w:r>
+      <w:proofErr w:type="spellEnd"/>
+      <w:r>
+        <w:rPr>
+          <w:lang w:val="en-US"/>
+        </w:rPr>
+        <w:t>", ...)</w:t>
+      </w:r>
+    </w:p>
+    <w:p>
+      <w:pPr>
+        <w:rPr>
+          <w:lang w:val="en-US"/>
+        </w:rPr>
+      </w:pPr>
+      <w:r>
+        <w:rPr>
+          <w:lang w:val="en-US"/>
+        </w:rPr>
+        <w:tab/>
+        <w:t>})</w:t>
+      </w:r>
+    </w:p>
+    <w:p>
+      <w:pPr>
+        <w:rPr>
+          <w:lang w:val="en-US"/>
+        </w:rPr>
+      </w:pPr>
+    </w:p>
+    <w:p>
+      <w:pPr>
+        <w:rPr>
+          <w:lang w:val="en-US"/>
+        </w:rPr>
+      </w:pPr>
+      <w:r>
+        <w:rPr>
+          <w:lang w:val="en-US"/>
+        </w:rPr>
+        <w:tab/>
+      </w:r>
+      <w:proofErr w:type="spellStart"/>
+      <w:proofErr w:type="gramStart"/>
       <w:r>
         <w:rPr>
           <w:lang w:val="en-US"/>
@@ -2709,6 +4076,7 @@
         <w:t>r.Group</w:t>
       </w:r>
       <w:proofErr w:type="spellEnd"/>
+      <w:proofErr w:type="gramEnd"/>
       <w:r>
         <w:rPr>
           <w:lang w:val="en-US"/>
@@ -2716,6 +4084,7 @@
         <w:t>(</w:t>
       </w:r>
       <w:proofErr w:type="spellStart"/>
+      <w:proofErr w:type="gramStart"/>
       <w:r>
         <w:rPr>
           <w:lang w:val="en-US"/>
@@ -2727,9 +4096,17 @@
         <w:rPr>
           <w:lang w:val="en-US"/>
         </w:rPr>
-        <w:t xml:space="preserve">(r </w:t>
-      </w:r>
-      <w:proofErr w:type="spellStart"/>
+        <w:t>(</w:t>
+      </w:r>
+      <w:proofErr w:type="gramEnd"/>
+      <w:r>
+        <w:rPr>
+          <w:lang w:val="en-US"/>
+        </w:rPr>
+        <w:t xml:space="preserve">r </w:t>
+      </w:r>
+      <w:proofErr w:type="spellStart"/>
+      <w:proofErr w:type="gramStart"/>
       <w:r>
         <w:rPr>
           <w:lang w:val="en-US"/>
@@ -2737,6 +4114,7 @@
         <w:t>chi.Router</w:t>
       </w:r>
       <w:proofErr w:type="spellEnd"/>
+      <w:proofErr w:type="gramEnd"/>
       <w:r>
         <w:rPr>
           <w:lang w:val="en-US"/>
@@ -2763,6 +4141,7 @@
         <w:tab/>
       </w:r>
       <w:proofErr w:type="spellStart"/>
+      <w:proofErr w:type="gramStart"/>
       <w:r>
         <w:rPr>
           <w:lang w:val="en-US"/>
@@ -2770,32 +4149,57 @@
         <w:t>r.Use</w:t>
       </w:r>
       <w:proofErr w:type="spellEnd"/>
-      <w:r>
-        <w:rPr>
-          <w:lang w:val="en-US"/>
-        </w:rPr>
-        <w:t>(Auth)</w:t>
-      </w:r>
-    </w:p>
-    <w:p>
-      <w:pPr>
-        <w:rPr>
-          <w:lang w:val="en-US"/>
-        </w:rPr>
-      </w:pPr>
-      <w:r>
-        <w:rPr>
-          <w:lang w:val="en-US"/>
-        </w:rPr>
-        <w:tab/>
-      </w:r>
-      <w:r>
-        <w:rPr>
-          <w:lang w:val="en-US"/>
-        </w:rPr>
-        <w:tab/>
-      </w:r>
-      <w:proofErr w:type="spellStart"/>
+      <w:proofErr w:type="gramEnd"/>
+      <w:r>
+        <w:rPr>
+          <w:lang w:val="en-US"/>
+        </w:rPr>
+        <w:t>(</w:t>
+      </w:r>
+      <w:proofErr w:type="spellStart"/>
+      <w:proofErr w:type="gramStart"/>
+      <w:r>
+        <w:rPr>
+          <w:lang w:val="en-US"/>
+        </w:rPr>
+        <w:t>middleware.BasicAuth</w:t>
+      </w:r>
+      <w:proofErr w:type="spellEnd"/>
+      <w:proofErr w:type="gramEnd"/>
+      <w:r>
+        <w:rPr>
+          <w:lang w:val="en-US"/>
+        </w:rPr>
+        <w:t>(...))</w:t>
+      </w:r>
+    </w:p>
+    <w:p>
+      <w:pPr>
+        <w:rPr>
+          <w:lang w:val="en-US"/>
+        </w:rPr>
+      </w:pPr>
+    </w:p>
+    <w:p>
+      <w:pPr>
+        <w:rPr>
+          <w:lang w:val="en-US"/>
+        </w:rPr>
+      </w:pPr>
+      <w:r>
+        <w:rPr>
+          <w:lang w:val="en-US"/>
+        </w:rPr>
+        <w:tab/>
+      </w:r>
+      <w:r>
+        <w:rPr>
+          <w:lang w:val="en-US"/>
+        </w:rPr>
+        <w:tab/>
+      </w:r>
+      <w:proofErr w:type="spellStart"/>
+      <w:proofErr w:type="gramStart"/>
       <w:r>
         <w:rPr>
           <w:lang w:val="en-US"/>
@@ -2803,14 +4207,182 @@
         <w:t>r.Route</w:t>
       </w:r>
       <w:proofErr w:type="spellEnd"/>
-      <w:r>
-        <w:rPr>
-          <w:lang w:val="en-US"/>
-        </w:rPr>
-        <w:t>("/products", ...)</w:t>
-      </w:r>
-    </w:p>
-    <w:p>
+      <w:proofErr w:type="gramEnd"/>
+      <w:r>
+        <w:rPr>
+          <w:lang w:val="en-US"/>
+        </w:rPr>
+        <w:t xml:space="preserve">("/user", </w:t>
+      </w:r>
+      <w:proofErr w:type="spellStart"/>
+      <w:proofErr w:type="gramStart"/>
+      <w:r>
+        <w:rPr>
+          <w:lang w:val="en-US"/>
+        </w:rPr>
+        <w:t>func</w:t>
+      </w:r>
+      <w:proofErr w:type="spellEnd"/>
+      <w:r>
+        <w:rPr>
+          <w:lang w:val="en-US"/>
+        </w:rPr>
+        <w:t>(</w:t>
+      </w:r>
+      <w:proofErr w:type="gramEnd"/>
+      <w:r>
+        <w:rPr>
+          <w:lang w:val="en-US"/>
+        </w:rPr>
+        <w:t xml:space="preserve">r </w:t>
+      </w:r>
+      <w:proofErr w:type="spellStart"/>
+      <w:proofErr w:type="gramStart"/>
+      <w:r>
+        <w:rPr>
+          <w:lang w:val="en-US"/>
+        </w:rPr>
+        <w:t>chi.Router</w:t>
+      </w:r>
+      <w:proofErr w:type="spellEnd"/>
+      <w:r>
+        <w:rPr>
+          <w:lang w:val="en-US"/>
+        </w:rPr>
+        <w:t>) {</w:t>
+      </w:r>
+      <w:proofErr w:type="gramEnd"/>
+    </w:p>
+    <w:p>
+      <w:pPr>
+        <w:rPr>
+          <w:lang w:val="en-US"/>
+        </w:rPr>
+      </w:pPr>
+      <w:r>
+        <w:rPr>
+          <w:lang w:val="en-US"/>
+        </w:rPr>
+        <w:tab/>
+      </w:r>
+      <w:r>
+        <w:rPr>
+          <w:lang w:val="en-US"/>
+        </w:rPr>
+        <w:tab/>
+      </w:r>
+      <w:r>
+        <w:rPr>
+          <w:lang w:val="en-US"/>
+        </w:rPr>
+        <w:tab/>
+      </w:r>
+      <w:proofErr w:type="spellStart"/>
+      <w:proofErr w:type="gramStart"/>
+      <w:r>
+        <w:rPr>
+          <w:lang w:val="en-US"/>
+        </w:rPr>
+        <w:t>r.Get</w:t>
+      </w:r>
+      <w:proofErr w:type="spellEnd"/>
+      <w:proofErr w:type="gramEnd"/>
+      <w:r>
+        <w:rPr>
+          <w:lang w:val="en-US"/>
+        </w:rPr>
+        <w:t>("/", ...)</w:t>
+      </w:r>
+    </w:p>
+    <w:p>
+      <w:pPr>
+        <w:rPr>
+          <w:lang w:val="en-US"/>
+        </w:rPr>
+      </w:pPr>
+      <w:r>
+        <w:rPr>
+          <w:lang w:val="en-US"/>
+        </w:rPr>
+        <w:tab/>
+      </w:r>
+      <w:r>
+        <w:rPr>
+          <w:lang w:val="en-US"/>
+        </w:rPr>
+        <w:tab/>
+      </w:r>
+      <w:r>
+        <w:rPr>
+          <w:lang w:val="en-US"/>
+        </w:rPr>
+        <w:tab/>
+      </w:r>
+      <w:proofErr w:type="spellStart"/>
+      <w:proofErr w:type="gramStart"/>
+      <w:r>
+        <w:rPr>
+          <w:lang w:val="en-US"/>
+        </w:rPr>
+        <w:t>r.Put</w:t>
+      </w:r>
+      <w:proofErr w:type="spellEnd"/>
+      <w:proofErr w:type="gramEnd"/>
+      <w:r>
+        <w:rPr>
+          <w:lang w:val="en-US"/>
+        </w:rPr>
+        <w:t>("/", ...)</w:t>
+      </w:r>
+    </w:p>
+    <w:p>
+      <w:pPr>
+        <w:rPr>
+          <w:lang w:val="en-US"/>
+        </w:rPr>
+      </w:pPr>
+      <w:r>
+        <w:rPr>
+          <w:lang w:val="en-US"/>
+        </w:rPr>
+        <w:tab/>
+      </w:r>
+      <w:r>
+        <w:rPr>
+          <w:lang w:val="en-US"/>
+        </w:rPr>
+        <w:tab/>
+      </w:r>
+      <w:r>
+        <w:rPr>
+          <w:lang w:val="en-US"/>
+        </w:rPr>
+        <w:tab/>
+      </w:r>
+      <w:proofErr w:type="spellStart"/>
+      <w:proofErr w:type="gramStart"/>
+      <w:r>
+        <w:rPr>
+          <w:lang w:val="en-US"/>
+        </w:rPr>
+        <w:t>r.Delete</w:t>
+      </w:r>
+      <w:proofErr w:type="spellEnd"/>
+      <w:proofErr w:type="gramEnd"/>
+      <w:r>
+        <w:rPr>
+          <w:lang w:val="en-US"/>
+        </w:rPr>
+        <w:t>("/", ...)</w:t>
+      </w:r>
+    </w:p>
+    <w:p>
+      <w:r>
+        <w:rPr>
+          <w:lang w:val="en-US"/>
+        </w:rPr>
+        <w:tab/>
+      </w:r>
       <w:r>
         <w:rPr>
           <w:lang w:val="en-US"/>
@@ -2823,9 +4395,17 @@
     </w:p>
     <w:p>
       <w:r>
+        <w:tab/>
         <w:t>})</w:t>
       </w:r>
     </w:p>
+    <w:p>
+      <w:r>
+        <w:t>})</w:t>
+      </w:r>
+    </w:p>
+    <w:p/>
+    <w:p/>
     <w:sectPr>
       <w:pgSz w:w="11906" w:h="16838"/>
       <w:pgMar w:top="1134" w:right="850" w:bottom="1134" w:left="1701" w:header="708" w:footer="708" w:gutter="0"/>

</xml_diff>